<commit_message>
write report for milestone 1
</commit_message>
<xml_diff>
--- a/Milestone1Report.docx
+++ b/Milestone1Report.docx
@@ -2,6 +2,1894 @@
 <file path=word/document.xml><?xml version="1.0" encoding="utf-8"?>
 <w:document xmlns:wpc="http://schemas.microsoft.com/office/word/2010/wordprocessingCanvas" xmlns:cx="http://schemas.microsoft.com/office/drawing/2014/chartex" xmlns:cx1="http://schemas.microsoft.com/office/drawing/2015/9/8/chartex" xmlns:cx2="http://schemas.microsoft.com/office/drawing/2015/10/21/chartex" xmlns:cx3="http://schemas.microsoft.com/office/drawing/2016/5/9/chartex" xmlns:cx4="http://schemas.microsoft.com/office/drawing/2016/5/10/chartex" xmlns:cx5="http://schemas.microsoft.com/office/drawing/2016/5/11/chartex" xmlns:cx6="http://schemas.microsoft.com/office/drawing/2016/5/12/chartex" xmlns:cx7="http://schemas.microsoft.com/office/drawing/2016/5/13/chartex" xmlns:cx8="http://schemas.microsoft.com/office/drawing/2016/5/14/chartex" xmlns:mc="http://schemas.openxmlformats.org/markup-compatibility/2006" xmlns:aink="http://schemas.microsoft.com/office/drawing/2016/ink" xmlns:am3d="http://schemas.microsoft.com/office/drawing/2017/model3d" xmlns:o="urn:schemas-microsoft-com:office:office" xmlns:r="http://schemas.openxmlformats.org/officeDocument/2006/relationships" xmlns:m="http://schemas.openxmlformats.org/officeDocument/2006/math" xmlns:v="urn:schemas-microsoft-com:vml" xmlns:wp14="http://schemas.microsoft.com/office/word/2010/wordprocessingDrawing" xmlns:wp="http://schemas.openxmlformats.org/drawingml/2006/wordprocessingDrawing" xmlns:w10="urn:schemas-microsoft-com:office:word" xmlns:w="http://schemas.openxmlformats.org/wordprocessingml/2006/main" xmlns:w14="http://schemas.microsoft.com/office/word/2010/wordml" xmlns:w15="http://schemas.microsoft.com/office/word/2012/wordml" xmlns:w16cex="http://schemas.microsoft.com/office/word/2018/wordml/cex" xmlns:w16cid="http://schemas.microsoft.com/office/word/2016/wordml/cid" xmlns:w16="http://schemas.microsoft.com/office/word/2018/wordml" xmlns:w16sdtdh="http://schemas.microsoft.com/office/word/2020/wordml/sdtdatahash" xmlns:w16se="http://schemas.microsoft.com/office/word/2015/wordml/symex" xmlns:wpg="http://schemas.microsoft.com/office/word/2010/wordprocessingGroup" xmlns:wpi="http://schemas.microsoft.com/office/word/2010/wordprocessingInk" xmlns:wne="http://schemas.microsoft.com/office/word/2006/wordml" xmlns:wps="http://schemas.microsoft.com/office/word/2010/wordprocessingShape" mc:Ignorable="w14 w15 w16se w16cid w16 w16cex w16sdtdh wp14">
   <w:body>
+    <w:tbl>
+      <w:tblPr>
+        <w:tblW w:w="9016" w:type="dxa"/>
+        <w:tblBorders>
+          <w:top w:val="single" w:sz="4" w:space="0" w:color="BDD6EE"/>
+          <w:left w:val="single" w:sz="4" w:space="0" w:color="BDD6EE"/>
+          <w:bottom w:val="single" w:sz="12" w:space="0" w:color="9CC2E5"/>
+          <w:right w:val="single" w:sz="4" w:space="0" w:color="BDD6EE"/>
+          <w:insideH w:val="single" w:sz="12" w:space="0" w:color="9CC2E5"/>
+          <w:insideV w:val="single" w:sz="4" w:space="0" w:color="BDD6EE"/>
+        </w:tblBorders>
+        <w:tblLook w:val="04A0" w:firstRow="1" w:lastRow="0" w:firstColumn="1" w:lastColumn="0" w:noHBand="0" w:noVBand="1"/>
+      </w:tblPr>
+      <w:tblGrid>
+        <w:gridCol w:w="4509"/>
+        <w:gridCol w:w="4507"/>
+      </w:tblGrid>
+      <w:tr>
+        <w:tc>
+          <w:tcPr>
+            <w:tcW w:w="9015" w:type="dxa"/>
+            <w:gridSpan w:val="2"/>
+            <w:tcBorders>
+              <w:top w:val="single" w:sz="4" w:space="0" w:color="BDD6EE"/>
+              <w:left w:val="single" w:sz="4" w:space="0" w:color="BDD6EE"/>
+              <w:bottom w:val="single" w:sz="12" w:space="0" w:color="9CC2E5"/>
+              <w:right w:val="single" w:sz="4" w:space="0" w:color="BDD6EE"/>
+            </w:tcBorders>
+            <w:shd w:val="clear" w:color="auto" w:fill="auto"/>
+          </w:tcPr>
+          <w:p>
+            <w:pPr>
+              <w:jc w:val="center"/>
+              <w:rPr>
+                <w:rFonts w:ascii="Arial" w:hAnsi="Arial"/>
+                <w:b/>
+                <w:bCs/>
+              </w:rPr>
+            </w:pPr>
+          </w:p>
+          <w:p>
+            <w:pPr>
+              <w:jc w:val="center"/>
+              <w:rPr>
+                <w:rFonts w:ascii="Arial" w:hAnsi="Arial"/>
+                <w:b/>
+                <w:bCs/>
+              </w:rPr>
+            </w:pPr>
+            <w:r>
+              <w:rPr>
+                <w:noProof/>
+              </w:rPr>
+              <w:drawing>
+                <wp:inline distT="0" distB="0" distL="0" distR="0" wp14:anchorId="5BC7AA9C" wp14:editId="15E90069">
+                  <wp:extent cx="3657600" cy="1428750"/>
+                  <wp:effectExtent l="0" t="0" r="0" b="0"/>
+                  <wp:docPr id="1" name="Picture 1" descr="https://www.griffith.ie/sites/all/themes/griffith/images/griffith-title-logo.png"/>
+                  <wp:cNvGraphicFramePr>
+                    <a:graphicFrameLocks xmlns:a="http://schemas.openxmlformats.org/drawingml/2006/main" noChangeAspect="1"/>
+                  </wp:cNvGraphicFramePr>
+                  <a:graphic xmlns:a="http://schemas.openxmlformats.org/drawingml/2006/main">
+                    <a:graphicData uri="http://schemas.openxmlformats.org/drawingml/2006/picture">
+                      <pic:pic xmlns:pic="http://schemas.openxmlformats.org/drawingml/2006/picture">
+                        <pic:nvPicPr>
+                          <pic:cNvPr id="1" name="Picture 1" descr="https://www.griffith.ie/sites/all/themes/griffith/images/griffith-title-logo.png"/>
+                          <pic:cNvPicPr>
+                            <a:picLocks noChangeAspect="1" noChangeArrowheads="1"/>
+                          </pic:cNvPicPr>
+                        </pic:nvPicPr>
+                        <pic:blipFill>
+                          <a:blip r:embed="rId6"/>
+                          <a:stretch>
+                            <a:fillRect/>
+                          </a:stretch>
+                        </pic:blipFill>
+                        <pic:spPr bwMode="auto">
+                          <a:xfrm>
+                            <a:off x="0" y="0"/>
+                            <a:ext cx="3657600" cy="1428750"/>
+                          </a:xfrm>
+                          <a:prstGeom prst="rect">
+                            <a:avLst/>
+                          </a:prstGeom>
+                        </pic:spPr>
+                      </pic:pic>
+                    </a:graphicData>
+                  </a:graphic>
+                </wp:inline>
+              </w:drawing>
+            </w:r>
+          </w:p>
+          <w:p>
+            <w:pPr>
+              <w:jc w:val="center"/>
+              <w:rPr>
+                <w:rFonts w:ascii="Arial" w:hAnsi="Arial"/>
+                <w:b/>
+                <w:bCs/>
+              </w:rPr>
+            </w:pPr>
+          </w:p>
+        </w:tc>
+      </w:tr>
+      <w:tr>
+        <w:tc>
+          <w:tcPr>
+            <w:tcW w:w="9015" w:type="dxa"/>
+            <w:gridSpan w:val="2"/>
+            <w:tcBorders>
+              <w:top w:val="single" w:sz="4" w:space="0" w:color="BDD6EE"/>
+              <w:left w:val="single" w:sz="4" w:space="0" w:color="BDD6EE"/>
+              <w:bottom w:val="single" w:sz="4" w:space="0" w:color="BDD6EE"/>
+              <w:right w:val="single" w:sz="4" w:space="0" w:color="BDD6EE"/>
+            </w:tcBorders>
+            <w:shd w:val="clear" w:color="auto" w:fill="9CC2E5"/>
+          </w:tcPr>
+          <w:p>
+            <w:pPr>
+              <w:jc w:val="center"/>
+              <w:rPr>
+                <w:rFonts w:ascii="Arial" w:hAnsi="Arial"/>
+                <w:b/>
+                <w:bCs/>
+              </w:rPr>
+            </w:pPr>
+            <w:r>
+              <w:rPr>
+                <w:rFonts w:ascii="Arial" w:hAnsi="Arial"/>
+                <w:b/>
+                <w:bCs/>
+              </w:rPr>
+              <w:t>Course and Module Information</w:t>
+            </w:r>
+          </w:p>
+        </w:tc>
+      </w:tr>
+      <w:tr>
+        <w:tc>
+          <w:tcPr>
+            <w:tcW w:w="4508" w:type="dxa"/>
+            <w:tcBorders>
+              <w:top w:val="single" w:sz="4" w:space="0" w:color="BDD6EE"/>
+              <w:left w:val="single" w:sz="4" w:space="0" w:color="BDD6EE"/>
+              <w:bottom w:val="single" w:sz="4" w:space="0" w:color="BDD6EE"/>
+              <w:right w:val="single" w:sz="4" w:space="0" w:color="BDD6EE"/>
+            </w:tcBorders>
+            <w:shd w:val="clear" w:color="auto" w:fill="auto"/>
+          </w:tcPr>
+          <w:p>
+            <w:pPr>
+              <w:jc w:val="right"/>
+              <w:rPr>
+                <w:rFonts w:ascii="Arial" w:hAnsi="Arial"/>
+                <w:b/>
+                <w:bCs/>
+              </w:rPr>
+            </w:pPr>
+            <w:r>
+              <w:rPr>
+                <w:rFonts w:ascii="Arial" w:hAnsi="Arial"/>
+                <w:b/>
+                <w:bCs/>
+              </w:rPr>
+              <w:t>Academic Year</w:t>
+            </w:r>
+          </w:p>
+        </w:tc>
+        <w:tc>
+          <w:tcPr>
+            <w:tcW w:w="4507" w:type="dxa"/>
+            <w:tcBorders>
+              <w:top w:val="single" w:sz="4" w:space="0" w:color="BDD6EE"/>
+              <w:left w:val="single" w:sz="4" w:space="0" w:color="BDD6EE"/>
+              <w:bottom w:val="single" w:sz="4" w:space="0" w:color="BDD6EE"/>
+              <w:right w:val="single" w:sz="4" w:space="0" w:color="BDD6EE"/>
+            </w:tcBorders>
+            <w:shd w:val="clear" w:color="auto" w:fill="auto"/>
+          </w:tcPr>
+          <w:p>
+            <w:pPr>
+              <w:rPr>
+                <w:rFonts w:ascii="Arial" w:hAnsi="Arial"/>
+              </w:rPr>
+            </w:pPr>
+            <w:r>
+              <w:rPr>
+                <w:rFonts w:ascii="Arial" w:hAnsi="Arial"/>
+              </w:rPr>
+              <w:t>2021-2022</w:t>
+            </w:r>
+          </w:p>
+        </w:tc>
+      </w:tr>
+      <w:tr>
+        <w:tc>
+          <w:tcPr>
+            <w:tcW w:w="4508" w:type="dxa"/>
+            <w:tcBorders>
+              <w:top w:val="single" w:sz="4" w:space="0" w:color="BDD6EE"/>
+              <w:left w:val="single" w:sz="4" w:space="0" w:color="BDD6EE"/>
+              <w:bottom w:val="single" w:sz="4" w:space="0" w:color="BDD6EE"/>
+              <w:right w:val="single" w:sz="4" w:space="0" w:color="BDD6EE"/>
+            </w:tcBorders>
+            <w:shd w:val="clear" w:color="auto" w:fill="auto"/>
+          </w:tcPr>
+          <w:p>
+            <w:pPr>
+              <w:jc w:val="right"/>
+              <w:rPr>
+                <w:rFonts w:ascii="Arial" w:hAnsi="Arial"/>
+                <w:b/>
+                <w:bCs/>
+              </w:rPr>
+            </w:pPr>
+            <w:r>
+              <w:rPr>
+                <w:rFonts w:ascii="Arial" w:hAnsi="Arial"/>
+                <w:b/>
+                <w:bCs/>
+              </w:rPr>
+              <w:t>Semester</w:t>
+            </w:r>
+          </w:p>
+        </w:tc>
+        <w:tc>
+          <w:tcPr>
+            <w:tcW w:w="4507" w:type="dxa"/>
+            <w:tcBorders>
+              <w:top w:val="single" w:sz="4" w:space="0" w:color="BDD6EE"/>
+              <w:left w:val="single" w:sz="4" w:space="0" w:color="BDD6EE"/>
+              <w:bottom w:val="single" w:sz="4" w:space="0" w:color="BDD6EE"/>
+              <w:right w:val="single" w:sz="4" w:space="0" w:color="BDD6EE"/>
+            </w:tcBorders>
+            <w:shd w:val="clear" w:color="auto" w:fill="auto"/>
+          </w:tcPr>
+          <w:p>
+            <w:pPr>
+              <w:rPr>
+                <w:rFonts w:ascii="Arial" w:hAnsi="Arial"/>
+              </w:rPr>
+            </w:pPr>
+            <w:r>
+              <w:rPr>
+                <w:rFonts w:ascii="Arial" w:hAnsi="Arial"/>
+              </w:rPr>
+              <w:t>2</w:t>
+            </w:r>
+          </w:p>
+        </w:tc>
+      </w:tr>
+      <w:tr>
+        <w:tc>
+          <w:tcPr>
+            <w:tcW w:w="4508" w:type="dxa"/>
+            <w:tcBorders>
+              <w:top w:val="single" w:sz="4" w:space="0" w:color="BDD6EE"/>
+              <w:left w:val="single" w:sz="4" w:space="0" w:color="BDD6EE"/>
+              <w:bottom w:val="single" w:sz="4" w:space="0" w:color="BDD6EE"/>
+              <w:right w:val="single" w:sz="4" w:space="0" w:color="BDD6EE"/>
+            </w:tcBorders>
+            <w:shd w:val="clear" w:color="auto" w:fill="auto"/>
+          </w:tcPr>
+          <w:p>
+            <w:pPr>
+              <w:jc w:val="right"/>
+              <w:rPr>
+                <w:rFonts w:ascii="Arial" w:hAnsi="Arial"/>
+                <w:b/>
+                <w:bCs/>
+              </w:rPr>
+            </w:pPr>
+            <w:r>
+              <w:rPr>
+                <w:rFonts w:ascii="Arial" w:hAnsi="Arial"/>
+                <w:b/>
+                <w:bCs/>
+              </w:rPr>
+              <w:t>Course</w:t>
+            </w:r>
+          </w:p>
+        </w:tc>
+        <w:tc>
+          <w:tcPr>
+            <w:tcW w:w="4507" w:type="dxa"/>
+            <w:tcBorders>
+              <w:top w:val="single" w:sz="4" w:space="0" w:color="BDD6EE"/>
+              <w:left w:val="single" w:sz="4" w:space="0" w:color="BDD6EE"/>
+              <w:bottom w:val="single" w:sz="4" w:space="0" w:color="BDD6EE"/>
+              <w:right w:val="single" w:sz="4" w:space="0" w:color="BDD6EE"/>
+            </w:tcBorders>
+            <w:shd w:val="clear" w:color="auto" w:fill="auto"/>
+          </w:tcPr>
+          <w:p>
+            <w:pPr>
+              <w:rPr>
+                <w:rFonts w:ascii="Arial" w:hAnsi="Arial"/>
+              </w:rPr>
+            </w:pPr>
+            <w:r>
+              <w:rPr>
+                <w:rFonts w:ascii="Arial" w:hAnsi="Arial"/>
+              </w:rPr>
+              <w:t>BSCH</w:t>
+            </w:r>
+          </w:p>
+        </w:tc>
+      </w:tr>
+      <w:tr>
+        <w:tc>
+          <w:tcPr>
+            <w:tcW w:w="4508" w:type="dxa"/>
+            <w:tcBorders>
+              <w:top w:val="single" w:sz="4" w:space="0" w:color="BDD6EE"/>
+              <w:left w:val="single" w:sz="4" w:space="0" w:color="BDD6EE"/>
+              <w:bottom w:val="single" w:sz="4" w:space="0" w:color="BDD6EE"/>
+              <w:right w:val="single" w:sz="4" w:space="0" w:color="BDD6EE"/>
+            </w:tcBorders>
+            <w:shd w:val="clear" w:color="auto" w:fill="auto"/>
+          </w:tcPr>
+          <w:p>
+            <w:pPr>
+              <w:jc w:val="right"/>
+              <w:rPr>
+                <w:rFonts w:ascii="Arial" w:hAnsi="Arial"/>
+                <w:b/>
+                <w:bCs/>
+              </w:rPr>
+            </w:pPr>
+            <w:r>
+              <w:rPr>
+                <w:rFonts w:ascii="Arial" w:hAnsi="Arial"/>
+                <w:b/>
+                <w:bCs/>
+              </w:rPr>
+              <w:t>Year</w:t>
+            </w:r>
+          </w:p>
+        </w:tc>
+        <w:tc>
+          <w:tcPr>
+            <w:tcW w:w="4507" w:type="dxa"/>
+            <w:tcBorders>
+              <w:top w:val="single" w:sz="4" w:space="0" w:color="BDD6EE"/>
+              <w:left w:val="single" w:sz="4" w:space="0" w:color="BDD6EE"/>
+              <w:bottom w:val="single" w:sz="4" w:space="0" w:color="BDD6EE"/>
+              <w:right w:val="single" w:sz="4" w:space="0" w:color="BDD6EE"/>
+            </w:tcBorders>
+            <w:shd w:val="clear" w:color="auto" w:fill="auto"/>
+          </w:tcPr>
+          <w:p>
+            <w:pPr>
+              <w:rPr>
+                <w:rFonts w:ascii="Arial" w:hAnsi="Arial"/>
+              </w:rPr>
+            </w:pPr>
+            <w:r>
+              <w:rPr>
+                <w:rFonts w:ascii="Arial" w:hAnsi="Arial"/>
+              </w:rPr>
+              <w:t>2</w:t>
+            </w:r>
+          </w:p>
+        </w:tc>
+      </w:tr>
+      <w:tr>
+        <w:tc>
+          <w:tcPr>
+            <w:tcW w:w="4508" w:type="dxa"/>
+            <w:tcBorders>
+              <w:top w:val="single" w:sz="4" w:space="0" w:color="BDD6EE"/>
+              <w:left w:val="single" w:sz="4" w:space="0" w:color="BDD6EE"/>
+              <w:bottom w:val="single" w:sz="4" w:space="0" w:color="BDD6EE"/>
+              <w:right w:val="single" w:sz="4" w:space="0" w:color="BDD6EE"/>
+            </w:tcBorders>
+            <w:shd w:val="clear" w:color="auto" w:fill="auto"/>
+          </w:tcPr>
+          <w:p>
+            <w:pPr>
+              <w:jc w:val="right"/>
+              <w:rPr>
+                <w:rFonts w:ascii="Arial" w:hAnsi="Arial"/>
+                <w:b/>
+                <w:bCs/>
+              </w:rPr>
+            </w:pPr>
+            <w:r>
+              <w:rPr>
+                <w:rFonts w:ascii="Arial" w:hAnsi="Arial"/>
+                <w:b/>
+                <w:bCs/>
+              </w:rPr>
+              <w:t>Module</w:t>
+            </w:r>
+          </w:p>
+        </w:tc>
+        <w:tc>
+          <w:tcPr>
+            <w:tcW w:w="4507" w:type="dxa"/>
+            <w:tcBorders>
+              <w:top w:val="single" w:sz="4" w:space="0" w:color="BDD6EE"/>
+              <w:left w:val="single" w:sz="4" w:space="0" w:color="BDD6EE"/>
+              <w:bottom w:val="single" w:sz="4" w:space="0" w:color="BDD6EE"/>
+              <w:right w:val="single" w:sz="4" w:space="0" w:color="BDD6EE"/>
+            </w:tcBorders>
+            <w:shd w:val="clear" w:color="auto" w:fill="auto"/>
+          </w:tcPr>
+          <w:p>
+            <w:pPr>
+              <w:rPr>
+                <w:rFonts w:ascii="Arial" w:hAnsi="Arial"/>
+              </w:rPr>
+            </w:pPr>
+            <w:r>
+              <w:rPr>
+                <w:rFonts w:ascii="Arial" w:hAnsi="Arial"/>
+              </w:rPr>
+              <w:t>Software Development 2</w:t>
+            </w:r>
+          </w:p>
+        </w:tc>
+      </w:tr>
+      <w:tr>
+        <w:tc>
+          <w:tcPr>
+            <w:tcW w:w="4508" w:type="dxa"/>
+            <w:tcBorders>
+              <w:top w:val="single" w:sz="4" w:space="0" w:color="BDD6EE"/>
+              <w:left w:val="single" w:sz="4" w:space="0" w:color="BDD6EE"/>
+              <w:bottom w:val="single" w:sz="4" w:space="0" w:color="BDD6EE"/>
+              <w:right w:val="single" w:sz="4" w:space="0" w:color="BDD6EE"/>
+            </w:tcBorders>
+            <w:shd w:val="clear" w:color="auto" w:fill="auto"/>
+          </w:tcPr>
+          <w:p>
+            <w:pPr>
+              <w:jc w:val="right"/>
+              <w:rPr>
+                <w:rFonts w:ascii="Arial" w:hAnsi="Arial"/>
+                <w:b/>
+                <w:bCs/>
+              </w:rPr>
+            </w:pPr>
+          </w:p>
+        </w:tc>
+        <w:tc>
+          <w:tcPr>
+            <w:tcW w:w="4507" w:type="dxa"/>
+            <w:tcBorders>
+              <w:top w:val="single" w:sz="4" w:space="0" w:color="BDD6EE"/>
+              <w:left w:val="single" w:sz="4" w:space="0" w:color="BDD6EE"/>
+              <w:bottom w:val="single" w:sz="4" w:space="0" w:color="BDD6EE"/>
+              <w:right w:val="single" w:sz="4" w:space="0" w:color="BDD6EE"/>
+            </w:tcBorders>
+            <w:shd w:val="clear" w:color="auto" w:fill="auto"/>
+          </w:tcPr>
+          <w:p>
+            <w:pPr>
+              <w:rPr>
+                <w:rFonts w:ascii="Arial" w:hAnsi="Arial"/>
+              </w:rPr>
+            </w:pPr>
+          </w:p>
+        </w:tc>
+      </w:tr>
+      <w:tr>
+        <w:tc>
+          <w:tcPr>
+            <w:tcW w:w="4508" w:type="dxa"/>
+            <w:tcBorders>
+              <w:top w:val="single" w:sz="4" w:space="0" w:color="BDD6EE"/>
+              <w:left w:val="single" w:sz="4" w:space="0" w:color="BDD6EE"/>
+              <w:bottom w:val="single" w:sz="4" w:space="0" w:color="BDD6EE"/>
+              <w:right w:val="single" w:sz="4" w:space="0" w:color="BDD6EE"/>
+            </w:tcBorders>
+            <w:shd w:val="clear" w:color="auto" w:fill="auto"/>
+          </w:tcPr>
+          <w:p>
+            <w:pPr>
+              <w:jc w:val="right"/>
+              <w:rPr>
+                <w:rFonts w:ascii="Arial" w:hAnsi="Arial"/>
+                <w:b/>
+                <w:bCs/>
+              </w:rPr>
+            </w:pPr>
+            <w:r>
+              <w:rPr>
+                <w:rFonts w:ascii="Arial" w:hAnsi="Arial"/>
+                <w:b/>
+                <w:bCs/>
+              </w:rPr>
+              <w:t>MILESTONE</w:t>
+            </w:r>
+          </w:p>
+        </w:tc>
+        <w:tc>
+          <w:tcPr>
+            <w:tcW w:w="4507" w:type="dxa"/>
+            <w:tcBorders>
+              <w:top w:val="single" w:sz="4" w:space="0" w:color="BDD6EE"/>
+              <w:left w:val="single" w:sz="4" w:space="0" w:color="BDD6EE"/>
+              <w:bottom w:val="single" w:sz="4" w:space="0" w:color="BDD6EE"/>
+              <w:right w:val="single" w:sz="4" w:space="0" w:color="BDD6EE"/>
+            </w:tcBorders>
+            <w:shd w:val="clear" w:color="auto" w:fill="auto"/>
+          </w:tcPr>
+          <w:p>
+            <w:pPr>
+              <w:rPr>
+                <w:rFonts w:ascii="Arial" w:hAnsi="Arial"/>
+                <w:b/>
+                <w:bCs/>
+              </w:rPr>
+            </w:pPr>
+            <w:r>
+              <w:rPr>
+                <w:rFonts w:ascii="Arial" w:hAnsi="Arial"/>
+                <w:b/>
+                <w:bCs/>
+              </w:rPr>
+              <w:t>REVIEW 1</w:t>
+            </w:r>
+          </w:p>
+        </w:tc>
+      </w:tr>
+    </w:tbl>
+    <w:p>
+      <w:pPr>
+        <w:rPr>
+          <w:rFonts w:ascii="Arial" w:hAnsi="Arial"/>
+        </w:rPr>
+      </w:pPr>
+    </w:p>
+    <w:p>
+      <w:pPr>
+        <w:rPr>
+          <w:rFonts w:ascii="Arial" w:hAnsi="Arial"/>
+        </w:rPr>
+      </w:pPr>
+    </w:p>
+    <w:p>
+      <w:pPr>
+        <w:rPr>
+          <w:rFonts w:ascii="Arial" w:hAnsi="Arial"/>
+        </w:rPr>
+      </w:pPr>
+    </w:p>
+    <w:tbl>
+      <w:tblPr>
+        <w:tblW w:w="9016" w:type="dxa"/>
+        <w:tblBorders>
+          <w:top w:val="single" w:sz="4" w:space="0" w:color="000000"/>
+          <w:left w:val="single" w:sz="4" w:space="0" w:color="000000"/>
+          <w:bottom w:val="single" w:sz="4" w:space="0" w:color="000000"/>
+          <w:right w:val="single" w:sz="4" w:space="0" w:color="000000"/>
+          <w:insideH w:val="single" w:sz="4" w:space="0" w:color="000000"/>
+          <w:insideV w:val="single" w:sz="4" w:space="0" w:color="000000"/>
+        </w:tblBorders>
+        <w:tblLook w:val="04A0" w:firstRow="1" w:lastRow="0" w:firstColumn="1" w:lastColumn="0" w:noHBand="0" w:noVBand="1"/>
+      </w:tblPr>
+      <w:tblGrid>
+        <w:gridCol w:w="2263"/>
+        <w:gridCol w:w="6753"/>
+      </w:tblGrid>
+      <w:tr>
+        <w:tc>
+          <w:tcPr>
+            <w:tcW w:w="9015" w:type="dxa"/>
+            <w:gridSpan w:val="2"/>
+            <w:tcBorders>
+              <w:top w:val="single" w:sz="4" w:space="0" w:color="000000"/>
+              <w:left w:val="single" w:sz="4" w:space="0" w:color="000000"/>
+              <w:bottom w:val="single" w:sz="4" w:space="0" w:color="000000"/>
+              <w:right w:val="single" w:sz="4" w:space="0" w:color="000000"/>
+            </w:tcBorders>
+            <w:shd w:val="clear" w:color="auto" w:fill="D9D9D9"/>
+          </w:tcPr>
+          <w:p>
+            <w:pPr>
+              <w:jc w:val="center"/>
+              <w:rPr>
+                <w:rFonts w:ascii="Arial" w:hAnsi="Arial"/>
+                <w:b/>
+                <w:sz w:val="28"/>
+                <w:szCs w:val="28"/>
+              </w:rPr>
+            </w:pPr>
+            <w:r>
+              <w:rPr>
+                <w:rFonts w:ascii="Arial" w:hAnsi="Arial"/>
+                <w:b/>
+                <w:sz w:val="28"/>
+                <w:szCs w:val="28"/>
+              </w:rPr>
+              <w:t>Student Information</w:t>
+            </w:r>
+          </w:p>
+        </w:tc>
+      </w:tr>
+      <w:tr>
+        <w:tc>
+          <w:tcPr>
+            <w:tcW w:w="2263" w:type="dxa"/>
+            <w:tcBorders>
+              <w:top w:val="single" w:sz="4" w:space="0" w:color="000000"/>
+              <w:left w:val="single" w:sz="4" w:space="0" w:color="000000"/>
+              <w:bottom w:val="single" w:sz="4" w:space="0" w:color="000000"/>
+              <w:right w:val="single" w:sz="4" w:space="0" w:color="000000"/>
+            </w:tcBorders>
+            <w:shd w:val="clear" w:color="auto" w:fill="auto"/>
+          </w:tcPr>
+          <w:p>
+            <w:pPr>
+              <w:jc w:val="right"/>
+              <w:rPr>
+                <w:rFonts w:ascii="Arial" w:hAnsi="Arial"/>
+                <w:b/>
+              </w:rPr>
+            </w:pPr>
+            <w:r>
+              <w:rPr>
+                <w:rFonts w:ascii="Arial" w:hAnsi="Arial"/>
+                <w:b/>
+              </w:rPr>
+              <w:t>Student Name</w:t>
+            </w:r>
+          </w:p>
+        </w:tc>
+        <w:tc>
+          <w:tcPr>
+            <w:tcW w:w="6752" w:type="dxa"/>
+            <w:tcBorders>
+              <w:top w:val="single" w:sz="4" w:space="0" w:color="000000"/>
+              <w:left w:val="single" w:sz="4" w:space="0" w:color="000000"/>
+              <w:bottom w:val="single" w:sz="4" w:space="0" w:color="000000"/>
+              <w:right w:val="single" w:sz="4" w:space="0" w:color="000000"/>
+            </w:tcBorders>
+            <w:shd w:val="clear" w:color="auto" w:fill="auto"/>
+          </w:tcPr>
+          <w:p>
+            <w:pPr>
+              <w:rPr>
+                <w:rFonts w:ascii="Arial" w:hAnsi="Arial"/>
+              </w:rPr>
+            </w:pPr>
+            <w:r>
+              <w:rPr>
+                <w:rFonts w:ascii="Arial" w:hAnsi="Arial"/>
+              </w:rPr>
+              <w:t>Baraah Afana, Arthur Martins, Mert Bekar</w:t>
+            </w:r>
+          </w:p>
+        </w:tc>
+      </w:tr>
+      <w:tr>
+        <w:tc>
+          <w:tcPr>
+            <w:tcW w:w="2263" w:type="dxa"/>
+            <w:tcBorders>
+              <w:top w:val="single" w:sz="4" w:space="0" w:color="000000"/>
+              <w:left w:val="single" w:sz="4" w:space="0" w:color="000000"/>
+              <w:bottom w:val="single" w:sz="4" w:space="0" w:color="000000"/>
+              <w:right w:val="single" w:sz="4" w:space="0" w:color="000000"/>
+            </w:tcBorders>
+            <w:shd w:val="clear" w:color="auto" w:fill="auto"/>
+          </w:tcPr>
+          <w:p>
+            <w:pPr>
+              <w:jc w:val="right"/>
+              <w:rPr>
+                <w:rFonts w:ascii="Arial" w:hAnsi="Arial"/>
+                <w:b/>
+              </w:rPr>
+            </w:pPr>
+            <w:r>
+              <w:rPr>
+                <w:rFonts w:ascii="Arial" w:hAnsi="Arial"/>
+                <w:b/>
+              </w:rPr>
+              <w:t>Student Number</w:t>
+            </w:r>
+          </w:p>
+        </w:tc>
+        <w:tc>
+          <w:tcPr>
+            <w:tcW w:w="6752" w:type="dxa"/>
+            <w:tcBorders>
+              <w:top w:val="single" w:sz="4" w:space="0" w:color="000000"/>
+              <w:left w:val="single" w:sz="4" w:space="0" w:color="000000"/>
+              <w:bottom w:val="single" w:sz="4" w:space="0" w:color="000000"/>
+              <w:right w:val="single" w:sz="4" w:space="0" w:color="000000"/>
+            </w:tcBorders>
+            <w:shd w:val="clear" w:color="auto" w:fill="auto"/>
+          </w:tcPr>
+          <w:p>
+            <w:pPr>
+              <w:rPr>
+                <w:rFonts w:ascii="Arial" w:hAnsi="Arial"/>
+              </w:rPr>
+            </w:pPr>
+            <w:r>
+              <w:rPr>
+                <w:rFonts w:ascii="Arial" w:hAnsi="Arial"/>
+              </w:rPr>
+              <w:t>3054399, 3028568,3050376</w:t>
+            </w:r>
+          </w:p>
+        </w:tc>
+      </w:tr>
+      <w:tr>
+        <w:tc>
+          <w:tcPr>
+            <w:tcW w:w="2263" w:type="dxa"/>
+            <w:tcBorders>
+              <w:top w:val="single" w:sz="4" w:space="0" w:color="000000"/>
+              <w:left w:val="single" w:sz="4" w:space="0" w:color="000000"/>
+              <w:bottom w:val="single" w:sz="4" w:space="0" w:color="000000"/>
+              <w:right w:val="single" w:sz="4" w:space="0" w:color="000000"/>
+            </w:tcBorders>
+            <w:shd w:val="clear" w:color="auto" w:fill="auto"/>
+          </w:tcPr>
+          <w:p>
+            <w:pPr>
+              <w:jc w:val="right"/>
+              <w:rPr>
+                <w:rFonts w:ascii="Arial" w:hAnsi="Arial"/>
+                <w:b/>
+              </w:rPr>
+            </w:pPr>
+            <w:r>
+              <w:rPr>
+                <w:rFonts w:ascii="Arial" w:hAnsi="Arial"/>
+                <w:b/>
+              </w:rPr>
+              <w:t>Code Review #</w:t>
+            </w:r>
+          </w:p>
+        </w:tc>
+        <w:tc>
+          <w:tcPr>
+            <w:tcW w:w="6752" w:type="dxa"/>
+            <w:tcBorders>
+              <w:top w:val="single" w:sz="4" w:space="0" w:color="000000"/>
+              <w:left w:val="single" w:sz="4" w:space="0" w:color="000000"/>
+              <w:bottom w:val="single" w:sz="4" w:space="0" w:color="000000"/>
+              <w:right w:val="single" w:sz="4" w:space="0" w:color="000000"/>
+            </w:tcBorders>
+            <w:shd w:val="clear" w:color="auto" w:fill="auto"/>
+          </w:tcPr>
+          <w:p>
+            <w:pPr>
+              <w:rPr>
+                <w:rFonts w:ascii="Arial" w:hAnsi="Arial"/>
+              </w:rPr>
+            </w:pPr>
+            <w:r>
+              <w:rPr>
+                <w:rFonts w:ascii="Arial" w:hAnsi="Arial"/>
+              </w:rPr>
+              <w:t>1</w:t>
+            </w:r>
+          </w:p>
+        </w:tc>
+      </w:tr>
+    </w:tbl>
+    <w:p>
+      <w:pPr>
+        <w:jc w:val="center"/>
+        <w:rPr>
+          <w:color w:val="FF0000"/>
+        </w:rPr>
+      </w:pPr>
+    </w:p>
+    <w:p>
+      <w:pPr>
+        <w:jc w:val="center"/>
+      </w:pPr>
+      <w:r>
+        <w:br w:type="page"/>
+      </w:r>
+    </w:p>
+    <w:p>
+      <w:pPr>
+        <w:spacing w:line="360" w:lineRule="auto"/>
+        <w:rPr>
+          <w:rFonts w:asciiTheme="minorBidi" w:hAnsiTheme="minorBidi" w:cstheme="minorBidi"/>
+          <w:b/>
+          <w:bCs/>
+          <w:sz w:val="26"/>
+          <w:szCs w:val="26"/>
+          <w:u w:val="single"/>
+        </w:rPr>
+      </w:pPr>
+      <w:r>
+        <w:rPr>
+          <w:rFonts w:asciiTheme="minorBidi" w:hAnsiTheme="minorBidi" w:cstheme="minorBidi"/>
+          <w:b/>
+          <w:bCs/>
+          <w:sz w:val="26"/>
+          <w:szCs w:val="26"/>
+          <w:u w:val="single"/>
+        </w:rPr>
+        <w:lastRenderedPageBreak/>
+        <w:t>Plan:</w:t>
+      </w:r>
+    </w:p>
+    <w:p>
+      <w:pPr>
+        <w:spacing w:line="360" w:lineRule="auto"/>
+        <w:rPr>
+          <w:rFonts w:asciiTheme="minorBidi" w:hAnsiTheme="minorBidi" w:cstheme="minorBidi"/>
+          <w:iCs/>
+        </w:rPr>
+      </w:pPr>
+      <w:r>
+        <w:rPr>
+          <w:rFonts w:asciiTheme="minorBidi" w:hAnsiTheme="minorBidi" w:cstheme="minorBidi"/>
+          <w:iCs/>
+        </w:rPr>
+        <w:t>Before starting this project, we came together as a group and outlined the general plan for our chatbot prior to the first review. We decided establishing a basic chatbot that takes input with a simple working design is the best. From that we could build on for future reviews.</w:t>
+      </w:r>
+    </w:p>
+    <w:p>
+      <w:pPr>
+        <w:spacing w:line="360" w:lineRule="auto"/>
+        <w:rPr>
+          <w:rFonts w:asciiTheme="minorBidi" w:hAnsiTheme="minorBidi" w:cstheme="minorBidi"/>
+        </w:rPr>
+      </w:pPr>
+      <w:r>
+        <w:rPr>
+          <w:rFonts w:asciiTheme="minorBidi" w:hAnsiTheme="minorBidi" w:cstheme="minorBidi"/>
+        </w:rPr>
+        <w:t>For this review, our aim is to create a template of what our chat-bot will look like and have the chat-bot preform basic functionalities</w:t>
+      </w:r>
+    </w:p>
+    <w:p>
+      <w:pPr>
+        <w:spacing w:line="360" w:lineRule="auto"/>
+        <w:rPr>
+          <w:rFonts w:asciiTheme="minorBidi" w:hAnsiTheme="minorBidi" w:cstheme="minorBidi"/>
+          <w:iCs/>
+        </w:rPr>
+      </w:pPr>
+      <w:proofErr w:type="gramStart"/>
+      <w:r>
+        <w:rPr>
+          <w:rFonts w:asciiTheme="minorBidi" w:hAnsiTheme="minorBidi" w:cstheme="minorBidi"/>
+          <w:iCs/>
+        </w:rPr>
+        <w:t>In order to</w:t>
+      </w:r>
+      <w:proofErr w:type="gramEnd"/>
+      <w:r>
+        <w:rPr>
+          <w:rFonts w:asciiTheme="minorBidi" w:hAnsiTheme="minorBidi" w:cstheme="minorBidi"/>
+          <w:iCs/>
+        </w:rPr>
+        <w:t xml:space="preserve"> put our plan in action we needed to research more about chatbots and its functionalities. After much research and more understanding of what we wanted to implement for our chatbot we decided that using HTML, CSS and JavaScript is our best option of programming languages. We chose JavaScript because it easy to implement a GUI with JavaScript.</w:t>
+      </w:r>
+    </w:p>
+    <w:p>
+      <w:pPr>
+        <w:spacing w:line="360" w:lineRule="auto"/>
+        <w:rPr>
+          <w:rFonts w:asciiTheme="minorBidi" w:hAnsiTheme="minorBidi" w:cstheme="minorBidi"/>
+          <w:iCs/>
+        </w:rPr>
+      </w:pPr>
+      <w:r>
+        <w:rPr>
+          <w:rFonts w:asciiTheme="minorBidi" w:hAnsiTheme="minorBidi" w:cstheme="minorBidi"/>
+          <w:iCs/>
+        </w:rPr>
+        <w:t xml:space="preserve">After deciding what we wanted to use to code the chat-bot, we used: </w:t>
+      </w:r>
+    </w:p>
+    <w:p>
+      <w:pPr>
+        <w:spacing w:line="360" w:lineRule="auto"/>
+        <w:rPr>
+          <w:rFonts w:asciiTheme="minorBidi" w:hAnsiTheme="minorBidi" w:cstheme="minorBidi"/>
+          <w:iCs/>
+        </w:rPr>
+      </w:pPr>
+      <w:r>
+        <w:rPr>
+          <w:rFonts w:asciiTheme="minorBidi" w:hAnsiTheme="minorBidi" w:cstheme="minorBidi"/>
+          <w:iCs/>
+        </w:rPr>
+        <w:t>HTML – to create a webpage of the chat-bot that acts as the GUI</w:t>
+      </w:r>
+    </w:p>
+    <w:p>
+      <w:pPr>
+        <w:spacing w:line="360" w:lineRule="auto"/>
+        <w:rPr>
+          <w:rFonts w:asciiTheme="minorBidi" w:hAnsiTheme="minorBidi" w:cstheme="minorBidi"/>
+          <w:iCs/>
+        </w:rPr>
+      </w:pPr>
+      <w:r>
+        <w:rPr>
+          <w:rFonts w:asciiTheme="minorBidi" w:hAnsiTheme="minorBidi" w:cstheme="minorBidi"/>
+          <w:iCs/>
+        </w:rPr>
+        <w:t>CSS – to style and design our GUI.</w:t>
+      </w:r>
+    </w:p>
+    <w:p>
+      <w:pPr>
+        <w:spacing w:line="360" w:lineRule="auto"/>
+        <w:rPr>
+          <w:rFonts w:asciiTheme="minorBidi" w:hAnsiTheme="minorBidi" w:cstheme="minorBidi"/>
+          <w:iCs/>
+        </w:rPr>
+      </w:pPr>
+      <w:r>
+        <w:rPr>
+          <w:rFonts w:asciiTheme="minorBidi" w:hAnsiTheme="minorBidi" w:cstheme="minorBidi"/>
+          <w:iCs/>
+        </w:rPr>
+        <w:t xml:space="preserve">JavaScript: </w:t>
+      </w:r>
+    </w:p>
+    <w:p>
+      <w:pPr>
+        <w:pStyle w:val="ListParagraph"/>
+        <w:numPr>
+          <w:ilvl w:val="0"/>
+          <w:numId w:val="2"/>
+        </w:numPr>
+        <w:spacing w:line="360" w:lineRule="auto"/>
+        <w:rPr>
+          <w:rFonts w:asciiTheme="minorBidi" w:hAnsiTheme="minorBidi" w:cstheme="minorBidi"/>
+          <w:iCs/>
+        </w:rPr>
+      </w:pPr>
+      <w:r>
+        <w:rPr>
+          <w:rFonts w:asciiTheme="minorBidi" w:hAnsiTheme="minorBidi" w:cstheme="minorBidi"/>
+          <w:iCs/>
+        </w:rPr>
+        <w:t>To output messages from the chat-bot as response to general user input.</w:t>
+      </w:r>
+    </w:p>
+    <w:p>
+      <w:pPr>
+        <w:pStyle w:val="ListParagraph"/>
+        <w:numPr>
+          <w:ilvl w:val="0"/>
+          <w:numId w:val="2"/>
+        </w:numPr>
+        <w:spacing w:line="360" w:lineRule="auto"/>
+        <w:rPr>
+          <w:rFonts w:asciiTheme="minorBidi" w:hAnsiTheme="minorBidi" w:cstheme="minorBidi"/>
+          <w:iCs/>
+        </w:rPr>
+      </w:pPr>
+      <w:r>
+        <w:rPr>
+          <w:rFonts w:asciiTheme="minorBidi" w:hAnsiTheme="minorBidi" w:cstheme="minorBidi"/>
+          <w:iCs/>
+        </w:rPr>
+        <w:t xml:space="preserve">To Process the user input. </w:t>
+      </w:r>
+    </w:p>
+    <w:p>
+      <w:pPr>
+        <w:pStyle w:val="ListParagraph"/>
+        <w:numPr>
+          <w:ilvl w:val="0"/>
+          <w:numId w:val="2"/>
+        </w:numPr>
+        <w:spacing w:line="360" w:lineRule="auto"/>
+        <w:rPr>
+          <w:rFonts w:asciiTheme="minorBidi" w:hAnsiTheme="minorBidi" w:cstheme="minorBidi"/>
+          <w:iCs/>
+          <w:szCs w:val="24"/>
+        </w:rPr>
+      </w:pPr>
+      <w:r>
+        <w:rPr>
+          <w:rFonts w:asciiTheme="minorBidi" w:hAnsiTheme="minorBidi" w:cstheme="minorBidi"/>
+          <w:iCs/>
+        </w:rPr>
+        <w:t>To Communicate with the OpenWeatherMap API.</w:t>
+      </w:r>
+    </w:p>
+    <w:p>
+      <w:pPr>
+        <w:pStyle w:val="ListParagraph"/>
+        <w:numPr>
+          <w:ilvl w:val="0"/>
+          <w:numId w:val="2"/>
+        </w:numPr>
+        <w:spacing w:line="360" w:lineRule="auto"/>
+        <w:rPr>
+          <w:rFonts w:asciiTheme="minorBidi" w:hAnsiTheme="minorBidi" w:cstheme="minorBidi"/>
+          <w:iCs/>
+          <w:szCs w:val="24"/>
+        </w:rPr>
+      </w:pPr>
+      <w:r>
+        <w:rPr>
+          <w:rFonts w:asciiTheme="minorBidi" w:hAnsiTheme="minorBidi" w:cstheme="minorBidi"/>
+          <w:iCs/>
+        </w:rPr>
+        <w:t>To process the data that we receive from the API.</w:t>
+      </w:r>
+    </w:p>
+    <w:p>
+      <w:pPr>
+        <w:pStyle w:val="ListParagraph"/>
+        <w:numPr>
+          <w:ilvl w:val="0"/>
+          <w:numId w:val="2"/>
+        </w:numPr>
+        <w:spacing w:line="360" w:lineRule="auto"/>
+        <w:rPr>
+          <w:rFonts w:asciiTheme="minorBidi" w:hAnsiTheme="minorBidi" w:cstheme="minorBidi"/>
+          <w:iCs/>
+          <w:szCs w:val="24"/>
+        </w:rPr>
+      </w:pPr>
+      <w:r>
+        <w:rPr>
+          <w:rFonts w:asciiTheme="minorBidi" w:hAnsiTheme="minorBidi" w:cstheme="minorBidi"/>
+          <w:iCs/>
+        </w:rPr>
+        <w:t>To update the interface accordingly.</w:t>
+      </w:r>
+    </w:p>
+    <w:p>
+      <w:pPr>
+        <w:spacing w:line="360" w:lineRule="auto"/>
+        <w:rPr>
+          <w:rFonts w:asciiTheme="minorBidi" w:hAnsiTheme="minorBidi" w:cstheme="minorBidi"/>
+          <w:iCs/>
+        </w:rPr>
+      </w:pPr>
+      <w:r>
+        <w:rPr>
+          <w:rFonts w:asciiTheme="minorBidi" w:hAnsiTheme="minorBidi" w:cstheme="minorBidi"/>
+          <w:iCs/>
+        </w:rPr>
+        <w:t>This plan is quite reserved and for future reviews we hope to add to the complexity of our GUI and chat-bot. By starting with a simple but well-built chat-bot, we could create a solid base from which we can build upon.</w:t>
+      </w:r>
+    </w:p>
+    <w:p>
+      <w:pPr>
+        <w:spacing w:line="360" w:lineRule="auto"/>
+        <w:rPr>
+          <w:rFonts w:asciiTheme="minorBidi" w:hAnsiTheme="minorBidi" w:cstheme="minorBidi"/>
+          <w:iCs/>
+        </w:rPr>
+      </w:pPr>
+    </w:p>
+    <w:p>
+      <w:pPr>
+        <w:spacing w:line="360" w:lineRule="auto"/>
+        <w:rPr>
+          <w:rFonts w:asciiTheme="minorBidi" w:hAnsiTheme="minorBidi" w:cstheme="minorBidi"/>
+          <w:iCs/>
+        </w:rPr>
+      </w:pPr>
+    </w:p>
+    <w:p>
+      <w:pPr>
+        <w:spacing w:line="360" w:lineRule="auto"/>
+        <w:rPr>
+          <w:rFonts w:asciiTheme="minorBidi" w:hAnsiTheme="minorBidi" w:cstheme="minorBidi"/>
+          <w:iCs/>
+        </w:rPr>
+      </w:pPr>
+    </w:p>
+    <w:p>
+      <w:pPr>
+        <w:spacing w:line="360" w:lineRule="auto"/>
+        <w:rPr>
+          <w:rFonts w:asciiTheme="minorBidi" w:hAnsiTheme="minorBidi" w:cstheme="minorBidi"/>
+          <w:iCs/>
+        </w:rPr>
+      </w:pPr>
+    </w:p>
+    <w:p>
+      <w:pPr>
+        <w:spacing w:line="360" w:lineRule="auto"/>
+        <w:rPr>
+          <w:rFonts w:asciiTheme="minorBidi" w:hAnsiTheme="minorBidi" w:cstheme="minorBidi"/>
+          <w:iCs/>
+        </w:rPr>
+      </w:pPr>
+    </w:p>
+    <w:p>
+      <w:pPr>
+        <w:spacing w:line="360" w:lineRule="auto"/>
+        <w:rPr>
+          <w:rFonts w:asciiTheme="minorBidi" w:hAnsiTheme="minorBidi" w:cstheme="minorBidi"/>
+          <w:iCs/>
+        </w:rPr>
+      </w:pPr>
+    </w:p>
+    <w:p>
+      <w:pPr>
+        <w:spacing w:line="360" w:lineRule="auto"/>
+        <w:rPr>
+          <w:rFonts w:asciiTheme="minorBidi" w:hAnsiTheme="minorBidi" w:cstheme="minorBidi"/>
+          <w:iCs/>
+        </w:rPr>
+      </w:pPr>
+    </w:p>
+    <w:p>
+      <w:pPr>
+        <w:spacing w:line="360" w:lineRule="auto"/>
+        <w:rPr>
+          <w:rFonts w:asciiTheme="minorBidi" w:hAnsiTheme="minorBidi" w:cstheme="minorBidi"/>
+          <w:iCs/>
+        </w:rPr>
+      </w:pPr>
+    </w:p>
+    <w:p>
+      <w:pPr>
+        <w:spacing w:line="360" w:lineRule="auto"/>
+        <w:rPr>
+          <w:rFonts w:asciiTheme="minorBidi" w:hAnsiTheme="minorBidi" w:cstheme="minorBidi"/>
+          <w:iCs/>
+        </w:rPr>
+      </w:pPr>
+    </w:p>
+    <w:p>
+      <w:pPr>
+        <w:spacing w:line="360" w:lineRule="auto"/>
+        <w:rPr>
+          <w:rFonts w:asciiTheme="minorBidi" w:hAnsiTheme="minorBidi" w:cstheme="minorBidi"/>
+          <w:b/>
+          <w:bCs/>
+          <w:iCs/>
+          <w:sz w:val="26"/>
+          <w:szCs w:val="26"/>
+          <w:u w:val="single"/>
+        </w:rPr>
+      </w:pPr>
+      <w:r>
+        <w:rPr>
+          <w:rFonts w:asciiTheme="minorBidi" w:hAnsiTheme="minorBidi" w:cstheme="minorBidi"/>
+          <w:b/>
+          <w:bCs/>
+          <w:iCs/>
+          <w:sz w:val="26"/>
+          <w:szCs w:val="26"/>
+          <w:u w:val="single"/>
+        </w:rPr>
+        <w:lastRenderedPageBreak/>
+        <w:t>Modifications:</w:t>
+      </w:r>
+    </w:p>
+    <w:p>
+      <w:pPr>
+        <w:spacing w:line="360" w:lineRule="auto"/>
+        <w:rPr>
+          <w:rFonts w:asciiTheme="minorBidi" w:hAnsiTheme="minorBidi" w:cstheme="minorBidi"/>
+          <w:iCs/>
+        </w:rPr>
+      </w:pPr>
+      <w:r>
+        <w:rPr>
+          <w:rFonts w:asciiTheme="minorBidi" w:hAnsiTheme="minorBidi" w:cstheme="minorBidi"/>
+          <w:iCs/>
+        </w:rPr>
+        <w:t>For this review we have made a chat bot from scratch. We have developed it to resemble the image we are expecting to have by the end of this project.</w:t>
+      </w:r>
+    </w:p>
+    <w:p>
+      <w:pPr>
+        <w:spacing w:line="360" w:lineRule="auto"/>
+        <w:rPr>
+          <w:rFonts w:asciiTheme="minorBidi" w:hAnsiTheme="minorBidi" w:cstheme="minorBidi"/>
+          <w:iCs/>
+        </w:rPr>
+      </w:pPr>
+      <w:r>
+        <w:rPr>
+          <w:rFonts w:asciiTheme="minorBidi" w:hAnsiTheme="minorBidi" w:cstheme="minorBidi"/>
+          <w:iCs/>
+          <w:u w:val="single"/>
+        </w:rPr>
+        <w:t>HTML</w:t>
+      </w:r>
+      <w:r>
+        <w:rPr>
+          <w:rFonts w:asciiTheme="minorBidi" w:hAnsiTheme="minorBidi" w:cstheme="minorBidi"/>
+          <w:iCs/>
+        </w:rPr>
+        <w:t xml:space="preserve"> (Baraah Afana).</w:t>
+      </w:r>
+    </w:p>
+    <w:p>
+      <w:pPr>
+        <w:spacing w:line="360" w:lineRule="auto"/>
+        <w:rPr>
+          <w:rFonts w:asciiTheme="minorBidi" w:hAnsiTheme="minorBidi" w:cstheme="minorBidi"/>
+          <w:iCs/>
+        </w:rPr>
+      </w:pPr>
+      <w:r>
+        <w:rPr>
+          <w:rFonts w:asciiTheme="minorBidi" w:hAnsiTheme="minorBidi" w:cstheme="minorBidi"/>
+          <w:iCs/>
+        </w:rPr>
+        <w:t xml:space="preserve">Created a webpage that acts the GUI for our chat bot. The webpage consists of: </w:t>
+      </w:r>
+    </w:p>
+    <w:p>
+      <w:pPr>
+        <w:pStyle w:val="ListParagraph"/>
+        <w:numPr>
+          <w:ilvl w:val="0"/>
+          <w:numId w:val="2"/>
+        </w:numPr>
+        <w:spacing w:line="360" w:lineRule="auto"/>
+        <w:rPr>
+          <w:rFonts w:asciiTheme="minorBidi" w:hAnsiTheme="minorBidi" w:cstheme="minorBidi"/>
+          <w:iCs/>
+        </w:rPr>
+      </w:pPr>
+      <w:r>
+        <w:rPr>
+          <w:rFonts w:asciiTheme="minorBidi" w:hAnsiTheme="minorBidi" w:cstheme="minorBidi"/>
+          <w:iCs/>
+        </w:rPr>
+        <w:t>A chatBox &lt;div&gt; that holds the messages sent by both the user and bot.</w:t>
+      </w:r>
+    </w:p>
+    <w:p>
+      <w:pPr>
+        <w:pStyle w:val="ListParagraph"/>
+        <w:numPr>
+          <w:ilvl w:val="0"/>
+          <w:numId w:val="2"/>
+        </w:numPr>
+        <w:spacing w:line="360" w:lineRule="auto"/>
+        <w:rPr>
+          <w:rFonts w:asciiTheme="minorBidi" w:hAnsiTheme="minorBidi" w:cstheme="minorBidi"/>
+          <w:iCs/>
+        </w:rPr>
+      </w:pPr>
+      <w:r>
+        <w:rPr>
+          <w:rFonts w:asciiTheme="minorBidi" w:hAnsiTheme="minorBidi" w:cstheme="minorBidi"/>
+          <w:iCs/>
+        </w:rPr>
+        <w:t>A sendText &lt;div&gt; that holds the text box for user input and the send button.</w:t>
+      </w:r>
+    </w:p>
+    <w:p>
+      <w:pPr>
+        <w:pStyle w:val="ListParagraph"/>
+        <w:numPr>
+          <w:ilvl w:val="0"/>
+          <w:numId w:val="2"/>
+        </w:numPr>
+        <w:spacing w:line="360" w:lineRule="auto"/>
+        <w:rPr>
+          <w:rFonts w:asciiTheme="minorBidi" w:hAnsiTheme="minorBidi" w:cstheme="minorBidi"/>
+          <w:iCs/>
+        </w:rPr>
+      </w:pPr>
+      <w:r>
+        <w:rPr>
+          <w:rFonts w:asciiTheme="minorBidi" w:hAnsiTheme="minorBidi" w:cstheme="minorBidi"/>
+          <w:iCs/>
+        </w:rPr>
+        <w:t>&lt;input type = “text”&gt; which intakes the user input which is used in script.js file.</w:t>
+      </w:r>
+    </w:p>
+    <w:p>
+      <w:pPr>
+        <w:pStyle w:val="ListParagraph"/>
+        <w:numPr>
+          <w:ilvl w:val="0"/>
+          <w:numId w:val="2"/>
+        </w:numPr>
+        <w:spacing w:line="360" w:lineRule="auto"/>
+        <w:rPr>
+          <w:rFonts w:asciiTheme="minorBidi" w:hAnsiTheme="minorBidi" w:cstheme="minorBidi"/>
+          <w:iCs/>
+        </w:rPr>
+      </w:pPr>
+      <w:r>
+        <w:rPr>
+          <w:rFonts w:asciiTheme="minorBidi" w:hAnsiTheme="minorBidi" w:cstheme="minorBidi"/>
+          <w:iCs/>
+        </w:rPr>
+        <w:t>A send button used in script.js to process the user input.</w:t>
+      </w:r>
+    </w:p>
+    <w:p>
+      <w:pPr>
+        <w:spacing w:line="360" w:lineRule="auto"/>
+        <w:rPr>
+          <w:rFonts w:asciiTheme="minorBidi" w:hAnsiTheme="minorBidi" w:cstheme="minorBidi"/>
+          <w:iCs/>
+        </w:rPr>
+      </w:pPr>
+      <w:r>
+        <w:rPr>
+          <w:rFonts w:asciiTheme="minorBidi" w:hAnsiTheme="minorBidi" w:cstheme="minorBidi"/>
+          <w:iCs/>
+          <w:u w:val="single"/>
+        </w:rPr>
+        <w:t>CSS</w:t>
+      </w:r>
+      <w:r>
+        <w:rPr>
+          <w:rFonts w:asciiTheme="minorBidi" w:hAnsiTheme="minorBidi" w:cstheme="minorBidi"/>
+          <w:iCs/>
+        </w:rPr>
+        <w:t xml:space="preserve"> (Baraah Afana)</w:t>
+      </w:r>
+    </w:p>
+    <w:p>
+      <w:pPr>
+        <w:spacing w:line="360" w:lineRule="auto"/>
+        <w:rPr>
+          <w:rFonts w:asciiTheme="minorBidi" w:hAnsiTheme="minorBidi" w:cstheme="minorBidi"/>
+          <w:iCs/>
+        </w:rPr>
+      </w:pPr>
+      <w:r>
+        <w:rPr>
+          <w:rFonts w:asciiTheme="minorBidi" w:hAnsiTheme="minorBidi" w:cstheme="minorBidi"/>
+          <w:iCs/>
+        </w:rPr>
+        <w:t xml:space="preserve">Added style and design to the webpage to make the GUI eye-friendly to the user. </w:t>
+      </w:r>
+    </w:p>
+    <w:p>
+      <w:pPr>
+        <w:spacing w:line="360" w:lineRule="auto"/>
+        <w:rPr>
+          <w:rFonts w:asciiTheme="minorBidi" w:hAnsiTheme="minorBidi" w:cstheme="minorBidi"/>
+          <w:iCs/>
+        </w:rPr>
+      </w:pPr>
+      <w:r>
+        <w:rPr>
+          <w:rFonts w:asciiTheme="minorBidi" w:hAnsiTheme="minorBidi" w:cstheme="minorBidi"/>
+          <w:iCs/>
+          <w:u w:val="single"/>
+        </w:rPr>
+        <w:t>JavaScript</w:t>
+      </w:r>
+      <w:r>
+        <w:rPr>
+          <w:rFonts w:asciiTheme="minorBidi" w:hAnsiTheme="minorBidi" w:cstheme="minorBidi"/>
+          <w:iCs/>
+        </w:rPr>
+        <w:t xml:space="preserve"> (Arthur and Mert)</w:t>
+      </w:r>
+    </w:p>
+    <w:p>
+      <w:pPr>
+        <w:spacing w:line="360" w:lineRule="auto"/>
+        <w:rPr>
+          <w:rFonts w:asciiTheme="minorBidi" w:hAnsiTheme="minorBidi" w:cstheme="minorBidi"/>
+          <w:iCs/>
+        </w:rPr>
+      </w:pPr>
+      <w:r>
+        <w:rPr>
+          <w:rFonts w:asciiTheme="minorBidi" w:hAnsiTheme="minorBidi" w:cstheme="minorBidi"/>
+          <w:iCs/>
+        </w:rPr>
+        <w:t>Script.js implements the functionality of our chat-bot.</w:t>
+      </w:r>
+    </w:p>
+    <w:p>
+      <w:pPr>
+        <w:pStyle w:val="ListParagraph"/>
+        <w:numPr>
+          <w:ilvl w:val="0"/>
+          <w:numId w:val="2"/>
+        </w:numPr>
+        <w:spacing w:line="360" w:lineRule="auto"/>
+        <w:rPr>
+          <w:rFonts w:asciiTheme="minorBidi" w:hAnsiTheme="minorBidi" w:cstheme="minorBidi"/>
+        </w:rPr>
+      </w:pPr>
+      <w:r>
+        <w:rPr>
+          <w:rFonts w:asciiTheme="minorBidi" w:hAnsiTheme="minorBidi" w:cstheme="minorBidi"/>
+        </w:rPr>
+        <w:t xml:space="preserve">Created </w:t>
+      </w:r>
+      <w:proofErr w:type="gramStart"/>
+      <w:r>
+        <w:rPr>
+          <w:rFonts w:asciiTheme="minorBidi" w:hAnsiTheme="minorBidi" w:cstheme="minorBidi"/>
+        </w:rPr>
+        <w:t>a</w:t>
+      </w:r>
+      <w:proofErr w:type="gramEnd"/>
+      <w:r>
+        <w:rPr>
+          <w:rFonts w:asciiTheme="minorBidi" w:hAnsiTheme="minorBidi" w:cstheme="minorBidi"/>
+        </w:rPr>
+        <w:t xml:space="preserve"> object called clotheRecommendations that stores the clothe recommendations that will be presented to the user depending on the weather in the requested location.</w:t>
+      </w:r>
+    </w:p>
+    <w:p>
+      <w:pPr>
+        <w:pStyle w:val="ListParagraph"/>
+        <w:numPr>
+          <w:ilvl w:val="0"/>
+          <w:numId w:val="2"/>
+        </w:numPr>
+        <w:spacing w:line="360" w:lineRule="auto"/>
+        <w:rPr>
+          <w:rFonts w:asciiTheme="minorBidi" w:hAnsiTheme="minorBidi" w:cstheme="minorBidi"/>
+        </w:rPr>
+      </w:pPr>
+      <w:r>
+        <w:rPr>
+          <w:rFonts w:asciiTheme="minorBidi" w:hAnsiTheme="minorBidi" w:cstheme="minorBidi"/>
+        </w:rPr>
+        <w:t>Created a function that takes in userInput when the user clicks the send button.</w:t>
+      </w:r>
+    </w:p>
+    <w:p>
+      <w:pPr>
+        <w:pStyle w:val="ListParagraph"/>
+        <w:numPr>
+          <w:ilvl w:val="0"/>
+          <w:numId w:val="2"/>
+        </w:numPr>
+        <w:spacing w:line="360" w:lineRule="auto"/>
+        <w:rPr>
+          <w:rFonts w:asciiTheme="minorBidi" w:hAnsiTheme="minorBidi" w:cstheme="minorBidi"/>
+        </w:rPr>
+      </w:pPr>
+      <w:r>
+        <w:rPr>
+          <w:rFonts w:asciiTheme="minorBidi" w:hAnsiTheme="minorBidi" w:cstheme="minorBidi"/>
+        </w:rPr>
+        <w:t>Created a function that takes in userInput when the user presses the enter key on their keyboard.</w:t>
+      </w:r>
+    </w:p>
+    <w:p>
+      <w:pPr>
+        <w:pStyle w:val="ListParagraph"/>
+        <w:numPr>
+          <w:ilvl w:val="0"/>
+          <w:numId w:val="2"/>
+        </w:numPr>
+        <w:spacing w:line="360" w:lineRule="auto"/>
+        <w:rPr>
+          <w:rFonts w:asciiTheme="minorBidi" w:hAnsiTheme="minorBidi" w:cstheme="minorBidi"/>
+        </w:rPr>
+      </w:pPr>
+      <w:proofErr w:type="gramStart"/>
+      <w:r>
+        <w:rPr>
+          <w:rFonts w:asciiTheme="minorBidi" w:hAnsiTheme="minorBidi" w:cstheme="minorBidi"/>
+        </w:rPr>
+        <w:t>getUserInput( )</w:t>
+      </w:r>
+      <w:proofErr w:type="gramEnd"/>
+      <w:r>
+        <w:rPr>
+          <w:rFonts w:asciiTheme="minorBidi" w:hAnsiTheme="minorBidi" w:cstheme="minorBidi"/>
+        </w:rPr>
+        <w:t xml:space="preserve"> – gets the user input from the html and returns it as a variable.</w:t>
+      </w:r>
+    </w:p>
+    <w:p>
+      <w:pPr>
+        <w:pStyle w:val="ListParagraph"/>
+        <w:numPr>
+          <w:ilvl w:val="0"/>
+          <w:numId w:val="2"/>
+        </w:numPr>
+        <w:spacing w:line="360" w:lineRule="auto"/>
+        <w:rPr>
+          <w:rFonts w:asciiTheme="minorBidi" w:hAnsiTheme="minorBidi" w:cstheme="minorBidi"/>
+        </w:rPr>
+      </w:pPr>
+      <w:proofErr w:type="gramStart"/>
+      <w:r>
+        <w:rPr>
+          <w:rFonts w:asciiTheme="minorBidi" w:hAnsiTheme="minorBidi" w:cstheme="minorBidi"/>
+        </w:rPr>
+        <w:t>updateChatBox( )</w:t>
+      </w:r>
+      <w:proofErr w:type="gramEnd"/>
+      <w:r>
+        <w:rPr>
+          <w:rFonts w:asciiTheme="minorBidi" w:hAnsiTheme="minorBidi" w:cstheme="minorBidi"/>
+        </w:rPr>
+        <w:t xml:space="preserve"> – takes in user message or bot message, updates html; creating a &lt;div&gt; element for the message and then presents it inside the chatBox &lt;div&gt; on the webpage.</w:t>
+      </w:r>
+    </w:p>
+    <w:p>
+      <w:pPr>
+        <w:pStyle w:val="ListParagraph"/>
+        <w:numPr>
+          <w:ilvl w:val="0"/>
+          <w:numId w:val="2"/>
+        </w:numPr>
+        <w:spacing w:line="360" w:lineRule="auto"/>
+        <w:rPr>
+          <w:rFonts w:asciiTheme="minorBidi" w:hAnsiTheme="minorBidi" w:cstheme="minorBidi"/>
+        </w:rPr>
+      </w:pPr>
+      <w:proofErr w:type="gramStart"/>
+      <w:r>
+        <w:rPr>
+          <w:rFonts w:asciiTheme="minorBidi" w:hAnsiTheme="minorBidi" w:cstheme="minorBidi"/>
+        </w:rPr>
+        <w:t>getBotReponse( )</w:t>
+      </w:r>
+      <w:proofErr w:type="gramEnd"/>
+      <w:r>
+        <w:rPr>
+          <w:rFonts w:asciiTheme="minorBidi" w:hAnsiTheme="minorBidi" w:cstheme="minorBidi"/>
+        </w:rPr>
+        <w:t xml:space="preserve"> – processes user input and outputs a bot response message accordingly. </w:t>
+      </w:r>
+    </w:p>
+    <w:p>
+      <w:pPr>
+        <w:pStyle w:val="ListParagraph"/>
+        <w:numPr>
+          <w:ilvl w:val="0"/>
+          <w:numId w:val="2"/>
+        </w:numPr>
+        <w:spacing w:line="360" w:lineRule="auto"/>
+        <w:rPr>
+          <w:rFonts w:asciiTheme="minorBidi" w:hAnsiTheme="minorBidi" w:cstheme="minorBidi"/>
+        </w:rPr>
+      </w:pPr>
+      <w:proofErr w:type="gramStart"/>
+      <w:r>
+        <w:rPr>
+          <w:rFonts w:asciiTheme="minorBidi" w:hAnsiTheme="minorBidi" w:cstheme="minorBidi"/>
+        </w:rPr>
+        <w:t>processUserInput( )</w:t>
+      </w:r>
+      <w:proofErr w:type="gramEnd"/>
+      <w:r>
+        <w:rPr>
+          <w:rFonts w:asciiTheme="minorBidi" w:hAnsiTheme="minorBidi" w:cstheme="minorBidi"/>
+        </w:rPr>
+        <w:t xml:space="preserve"> – processes user input, finds correct bot response for that input then displays the bot response inside the chatBox on webpage.</w:t>
+      </w:r>
+    </w:p>
+    <w:p>
+      <w:pPr>
+        <w:pStyle w:val="ListParagraph"/>
+        <w:numPr>
+          <w:ilvl w:val="0"/>
+          <w:numId w:val="2"/>
+        </w:numPr>
+        <w:spacing w:line="360" w:lineRule="auto"/>
+        <w:rPr>
+          <w:rFonts w:asciiTheme="minorBidi" w:hAnsiTheme="minorBidi" w:cstheme="minorBidi"/>
+        </w:rPr>
+      </w:pPr>
+      <w:proofErr w:type="gramStart"/>
+      <w:r>
+        <w:rPr>
+          <w:rFonts w:asciiTheme="minorBidi" w:hAnsiTheme="minorBidi" w:cstheme="minorBidi"/>
+        </w:rPr>
+        <w:lastRenderedPageBreak/>
+        <w:t>getWeatherDataFromAPI( )</w:t>
+      </w:r>
+      <w:proofErr w:type="gramEnd"/>
+      <w:r>
+        <w:rPr>
+          <w:rFonts w:asciiTheme="minorBidi" w:hAnsiTheme="minorBidi" w:cstheme="minorBidi"/>
+        </w:rPr>
+        <w:t xml:space="preserve"> – requests the weather data from the API based on the user’s requested location and returns it as a json format object.</w:t>
+      </w:r>
+    </w:p>
+    <w:p>
+      <w:pPr>
+        <w:pStyle w:val="ListParagraph"/>
+        <w:numPr>
+          <w:ilvl w:val="0"/>
+          <w:numId w:val="2"/>
+        </w:numPr>
+        <w:spacing w:line="360" w:lineRule="auto"/>
+        <w:rPr>
+          <w:rFonts w:asciiTheme="minorBidi" w:hAnsiTheme="minorBidi" w:cstheme="minorBidi"/>
+        </w:rPr>
+      </w:pPr>
+      <w:proofErr w:type="gramStart"/>
+      <w:r>
+        <w:rPr>
+          <w:rFonts w:asciiTheme="minorBidi" w:hAnsiTheme="minorBidi" w:cstheme="minorBidi"/>
+        </w:rPr>
+        <w:t>processesWeatherData( )</w:t>
+      </w:r>
+      <w:proofErr w:type="gramEnd"/>
+      <w:r>
+        <w:rPr>
+          <w:rFonts w:asciiTheme="minorBidi" w:hAnsiTheme="minorBidi" w:cstheme="minorBidi"/>
+        </w:rPr>
+        <w:t xml:space="preserve"> – processes the weather data object and re-formats it into a more efficient object that is useful to our program.</w:t>
+      </w:r>
+    </w:p>
+    <w:p>
+      <w:pPr>
+        <w:pStyle w:val="ListParagraph"/>
+        <w:numPr>
+          <w:ilvl w:val="0"/>
+          <w:numId w:val="2"/>
+        </w:numPr>
+        <w:spacing w:line="360" w:lineRule="auto"/>
+        <w:rPr>
+          <w:rFonts w:asciiTheme="minorBidi" w:hAnsiTheme="minorBidi" w:cstheme="minorBidi"/>
+        </w:rPr>
+      </w:pPr>
+      <w:proofErr w:type="gramStart"/>
+      <w:r>
+        <w:rPr>
+          <w:rFonts w:asciiTheme="minorBidi" w:hAnsiTheme="minorBidi" w:cstheme="minorBidi"/>
+        </w:rPr>
+        <w:t>getNumberOfForecastUntilTomorrow( )</w:t>
+      </w:r>
+      <w:proofErr w:type="gramEnd"/>
+      <w:r>
+        <w:rPr>
+          <w:rFonts w:asciiTheme="minorBidi" w:hAnsiTheme="minorBidi" w:cstheme="minorBidi"/>
+        </w:rPr>
+        <w:t xml:space="preserve"> – returns the number of forecast from the time the user requests the location until the next day</w:t>
+      </w:r>
+    </w:p>
+    <w:p>
+      <w:pPr>
+        <w:pStyle w:val="ListParagraph"/>
+        <w:numPr>
+          <w:ilvl w:val="0"/>
+          <w:numId w:val="2"/>
+        </w:numPr>
+        <w:spacing w:line="360" w:lineRule="auto"/>
+        <w:rPr>
+          <w:rFonts w:asciiTheme="minorBidi" w:hAnsiTheme="minorBidi" w:cstheme="minorBidi"/>
+        </w:rPr>
+      </w:pPr>
+      <w:proofErr w:type="gramStart"/>
+      <w:r>
+        <w:rPr>
+          <w:rFonts w:asciiTheme="minorBidi" w:hAnsiTheme="minorBidi" w:cstheme="minorBidi"/>
+        </w:rPr>
+        <w:t>getWeatherDataForTheNextThreeDays( )</w:t>
+      </w:r>
+      <w:proofErr w:type="gramEnd"/>
+      <w:r>
+        <w:rPr>
+          <w:rFonts w:asciiTheme="minorBidi" w:hAnsiTheme="minorBidi" w:cstheme="minorBidi"/>
+        </w:rPr>
+        <w:t xml:space="preserve"> –  gets the weather forecast for the next three days in the requested location of the user and returns an array of the forecasts.</w:t>
+      </w:r>
+    </w:p>
+    <w:p>
+      <w:pPr>
+        <w:pStyle w:val="ListParagraph"/>
+        <w:spacing w:line="360" w:lineRule="auto"/>
+        <w:ind w:left="1080"/>
+        <w:rPr>
+          <w:rFonts w:asciiTheme="minorBidi" w:hAnsiTheme="minorBidi" w:cstheme="minorBidi"/>
+        </w:rPr>
+      </w:pPr>
+    </w:p>
+    <w:p>
+      <w:pPr>
+        <w:pStyle w:val="ListParagraph"/>
+        <w:spacing w:line="360" w:lineRule="auto"/>
+        <w:ind w:left="1080"/>
+        <w:rPr>
+          <w:rFonts w:asciiTheme="minorBidi" w:hAnsiTheme="minorBidi" w:cstheme="minorBidi"/>
+        </w:rPr>
+      </w:pPr>
+    </w:p>
+    <w:p>
+      <w:pPr>
+        <w:pStyle w:val="ListParagraph"/>
+        <w:spacing w:line="360" w:lineRule="auto"/>
+        <w:ind w:left="1080"/>
+        <w:rPr>
+          <w:rFonts w:asciiTheme="minorBidi" w:hAnsiTheme="minorBidi" w:cstheme="minorBidi"/>
+        </w:rPr>
+      </w:pPr>
+    </w:p>
+    <w:p>
+      <w:pPr>
+        <w:pStyle w:val="ListParagraph"/>
+        <w:spacing w:line="360" w:lineRule="auto"/>
+        <w:ind w:left="1080"/>
+        <w:rPr>
+          <w:rFonts w:asciiTheme="minorBidi" w:hAnsiTheme="minorBidi" w:cstheme="minorBidi"/>
+        </w:rPr>
+      </w:pPr>
+    </w:p>
+    <w:p>
+      <w:pPr>
+        <w:overflowPunct/>
+        <w:spacing w:after="160" w:line="360" w:lineRule="auto"/>
+        <w:rPr>
+          <w:rFonts w:asciiTheme="minorBidi" w:hAnsiTheme="minorBidi" w:cstheme="minorBidi"/>
+        </w:rPr>
+      </w:pPr>
+      <w:r>
+        <w:rPr>
+          <w:rFonts w:asciiTheme="minorBidi" w:hAnsiTheme="minorBidi" w:cstheme="minorBidi"/>
+        </w:rPr>
+        <w:br w:type="page"/>
+      </w:r>
+    </w:p>
+    <w:p>
+      <w:pPr>
+        <w:spacing w:line="360" w:lineRule="auto"/>
+        <w:rPr>
+          <w:rFonts w:asciiTheme="minorBidi" w:hAnsiTheme="minorBidi" w:cstheme="minorBidi"/>
+          <w:b/>
+          <w:bCs/>
+          <w:sz w:val="26"/>
+          <w:szCs w:val="26"/>
+          <w:u w:val="single"/>
+        </w:rPr>
+      </w:pPr>
+      <w:r>
+        <w:rPr>
+          <w:rFonts w:asciiTheme="minorBidi" w:hAnsiTheme="minorBidi" w:cstheme="minorBidi"/>
+          <w:b/>
+          <w:bCs/>
+          <w:sz w:val="26"/>
+          <w:szCs w:val="26"/>
+          <w:u w:val="single"/>
+        </w:rPr>
+        <w:lastRenderedPageBreak/>
+        <w:t>Updates</w:t>
+      </w:r>
+      <w:r>
+        <w:rPr>
+          <w:rFonts w:asciiTheme="minorBidi" w:hAnsiTheme="minorBidi" w:cstheme="minorBidi"/>
+          <w:b/>
+          <w:bCs/>
+          <w:sz w:val="26"/>
+          <w:szCs w:val="26"/>
+          <w:u w:val="single"/>
+        </w:rPr>
+        <w:t>:</w:t>
+      </w:r>
+    </w:p>
+    <w:p>
+      <w:pPr>
+        <w:spacing w:line="360" w:lineRule="auto"/>
+        <w:rPr>
+          <w:rFonts w:asciiTheme="minorBidi" w:hAnsiTheme="minorBidi" w:cstheme="minorBidi"/>
+        </w:rPr>
+      </w:pPr>
+      <w:r>
+        <w:rPr>
+          <w:rFonts w:asciiTheme="minorBidi" w:hAnsiTheme="minorBidi" w:cstheme="minorBidi"/>
+        </w:rPr>
+        <w:t>What we need to work on and update:</w:t>
+      </w:r>
+    </w:p>
+    <w:p>
+      <w:pPr>
+        <w:pStyle w:val="ListParagraph"/>
+        <w:numPr>
+          <w:ilvl w:val="0"/>
+          <w:numId w:val="2"/>
+        </w:numPr>
+        <w:spacing w:line="360" w:lineRule="auto"/>
+        <w:rPr>
+          <w:rFonts w:asciiTheme="minorBidi" w:hAnsiTheme="minorBidi" w:cstheme="minorBidi"/>
+        </w:rPr>
+      </w:pPr>
+      <w:r>
+        <w:rPr>
+          <w:rFonts w:asciiTheme="minorBidi" w:hAnsiTheme="minorBidi" w:cstheme="minorBidi"/>
+        </w:rPr>
+        <w:t>Get the bot send personalized messages as response to additional specific user inputs.</w:t>
+      </w:r>
+    </w:p>
+    <w:p>
+      <w:pPr>
+        <w:pStyle w:val="ListParagraph"/>
+        <w:numPr>
+          <w:ilvl w:val="0"/>
+          <w:numId w:val="2"/>
+        </w:numPr>
+        <w:spacing w:line="360" w:lineRule="auto"/>
+        <w:rPr>
+          <w:rFonts w:asciiTheme="minorBidi" w:hAnsiTheme="minorBidi" w:cstheme="minorBidi"/>
+        </w:rPr>
+      </w:pPr>
+      <w:r>
+        <w:rPr>
+          <w:rFonts w:asciiTheme="minorBidi" w:hAnsiTheme="minorBidi" w:cstheme="minorBidi"/>
+        </w:rPr>
+        <w:t>Display the weather forecast to the user in a side box.</w:t>
+      </w:r>
+    </w:p>
+    <w:p>
+      <w:pPr>
+        <w:pStyle w:val="ListParagraph"/>
+        <w:numPr>
+          <w:ilvl w:val="0"/>
+          <w:numId w:val="2"/>
+        </w:numPr>
+        <w:spacing w:line="360" w:lineRule="auto"/>
+        <w:rPr>
+          <w:rFonts w:asciiTheme="minorBidi" w:hAnsiTheme="minorBidi" w:cstheme="minorBidi"/>
+        </w:rPr>
+      </w:pPr>
+      <w:r>
+        <w:rPr>
+          <w:rFonts w:asciiTheme="minorBidi" w:hAnsiTheme="minorBidi" w:cstheme="minorBidi"/>
+        </w:rPr>
+        <w:t xml:space="preserve">Separate the functions and objects into classes. </w:t>
+      </w:r>
+    </w:p>
+    <w:p>
+      <w:pPr>
+        <w:pStyle w:val="ListParagraph"/>
+        <w:numPr>
+          <w:ilvl w:val="0"/>
+          <w:numId w:val="2"/>
+        </w:numPr>
+        <w:spacing w:line="360" w:lineRule="auto"/>
+        <w:rPr>
+          <w:rFonts w:asciiTheme="minorBidi" w:hAnsiTheme="minorBidi" w:cstheme="minorBidi"/>
+        </w:rPr>
+      </w:pPr>
+      <w:r>
+        <w:rPr>
+          <w:rFonts w:asciiTheme="minorBidi" w:hAnsiTheme="minorBidi" w:cstheme="minorBidi"/>
+        </w:rPr>
+        <w:t>Implement a state machine framework for the bot.</w:t>
+      </w:r>
+    </w:p>
+    <w:p>
+      <w:pPr>
+        <w:pStyle w:val="ListParagraph"/>
+        <w:numPr>
+          <w:ilvl w:val="0"/>
+          <w:numId w:val="2"/>
+        </w:numPr>
+        <w:spacing w:line="360" w:lineRule="auto"/>
+        <w:rPr>
+          <w:rStyle w:val="jss1440"/>
+          <w:rFonts w:asciiTheme="minorBidi" w:hAnsiTheme="minorBidi" w:cstheme="minorBidi"/>
+        </w:rPr>
+      </w:pPr>
+      <w:r>
+        <w:rPr>
+          <w:rStyle w:val="jss1440"/>
+          <w:rFonts w:asciiTheme="minorBidi" w:hAnsiTheme="minorBidi" w:cstheme="minorBidi"/>
+        </w:rPr>
+        <w:t>Provide precise instructions on what clothing the user should pack on their journey for each designated location.</w:t>
+      </w:r>
+    </w:p>
+    <w:p>
+      <w:pPr>
+        <w:pStyle w:val="ListParagraph"/>
+        <w:numPr>
+          <w:ilvl w:val="0"/>
+          <w:numId w:val="2"/>
+        </w:numPr>
+        <w:spacing w:line="360" w:lineRule="auto"/>
+        <w:rPr>
+          <w:rFonts w:asciiTheme="minorBidi" w:hAnsiTheme="minorBidi" w:cstheme="minorBidi"/>
+        </w:rPr>
+      </w:pPr>
+      <w:r>
+        <w:rPr>
+          <w:rStyle w:val="jss1440"/>
+          <w:rFonts w:asciiTheme="minorBidi" w:hAnsiTheme="minorBidi" w:cstheme="minorBidi"/>
+        </w:rPr>
+        <w:t>Add more CSS style to make GUI more sophisticated.</w:t>
+      </w:r>
+    </w:p>
     <w:p/>
     <w:sectPr>
       <w:pgSz w:w="11906" w:h="16838"/>

</xml_diff>

<commit_message>
updated and finalized report
</commit_message>
<xml_diff>
--- a/Milestone1Report.docx
+++ b/Milestone1Report.docx
@@ -648,12 +648,42 @@
                 <w:rFonts w:ascii="Arial" w:hAnsi="Arial"/>
               </w:rPr>
             </w:pPr>
+            <w:proofErr w:type="spellStart"/>
             <w:r>
               <w:rPr>
                 <w:rFonts w:ascii="Arial" w:hAnsi="Arial"/>
               </w:rPr>
-              <w:t>Baraah Afana, Arthur Martins, Mert Bekar</w:t>
+              <w:t>Baraah</w:t>
             </w:r>
+            <w:proofErr w:type="spellEnd"/>
+            <w:r>
+              <w:rPr>
+                <w:rFonts w:ascii="Arial" w:hAnsi="Arial"/>
+              </w:rPr>
+              <w:t xml:space="preserve"> Afana, Arthur Martins, </w:t>
+            </w:r>
+            <w:proofErr w:type="spellStart"/>
+            <w:r>
+              <w:rPr>
+                <w:rFonts w:ascii="Arial" w:hAnsi="Arial"/>
+              </w:rPr>
+              <w:t>Mert</w:t>
+            </w:r>
+            <w:proofErr w:type="spellEnd"/>
+            <w:r>
+              <w:rPr>
+                <w:rFonts w:ascii="Arial" w:hAnsi="Arial"/>
+              </w:rPr>
+              <w:t xml:space="preserve"> </w:t>
+            </w:r>
+            <w:proofErr w:type="spellStart"/>
+            <w:r>
+              <w:rPr>
+                <w:rFonts w:ascii="Arial" w:hAnsi="Arial"/>
+              </w:rPr>
+              <w:t>Bekar</w:t>
+            </w:r>
+            <w:proofErr w:type="spellEnd"/>
           </w:p>
         </w:tc>
       </w:tr>
@@ -847,12 +877,21 @@
           <w:iCs/>
         </w:rPr>
       </w:pPr>
-      <w:r>
-        <w:rPr>
-          <w:rFonts w:asciiTheme="minorBidi" w:hAnsiTheme="minorBidi" w:cstheme="minorBidi"/>
-          <w:iCs/>
-        </w:rPr>
-        <w:t>In order to put our plan in action we needed to research more about chatbots and its functionalities. After much research and more understanding of what we wanted to implement for our chatbot we decided that using HTML, CSS and JavaScript is our best option of programming languages. We chose JavaScript because it easy to implement a GUI with JavaScript.</w:t>
+      <w:proofErr w:type="gramStart"/>
+      <w:r>
+        <w:rPr>
+          <w:rFonts w:asciiTheme="minorBidi" w:hAnsiTheme="minorBidi" w:cstheme="minorBidi"/>
+          <w:iCs/>
+        </w:rPr>
+        <w:t>In order to</w:t>
+      </w:r>
+      <w:proofErr w:type="gramEnd"/>
+      <w:r>
+        <w:rPr>
+          <w:rFonts w:asciiTheme="minorBidi" w:hAnsiTheme="minorBidi" w:cstheme="minorBidi"/>
+          <w:iCs/>
+        </w:rPr>
+        <w:t xml:space="preserve"> put our plan in action we needed to research more about chatbots and its functionalities. After much research and more understanding of what we wanted to implement for our chatbot we decided that using HTML, CSS and JavaScript is our best option of programming languages. We chose JavaScript because it easy to implement a GUI with JavaScript.</w:t>
       </w:r>
     </w:p>
     <w:p>
@@ -980,7 +1019,23 @@
           <w:rFonts w:asciiTheme="minorBidi" w:hAnsiTheme="minorBidi" w:cstheme="minorBidi"/>
           <w:iCs/>
         </w:rPr>
-        <w:t>To Communicate with the OpenWeatherMap API.</w:t>
+        <w:t xml:space="preserve">To Communicate with the </w:t>
+      </w:r>
+      <w:proofErr w:type="spellStart"/>
+      <w:r>
+        <w:rPr>
+          <w:rFonts w:asciiTheme="minorBidi" w:hAnsiTheme="minorBidi" w:cstheme="minorBidi"/>
+          <w:iCs/>
+        </w:rPr>
+        <w:t>OpenWeatherMap</w:t>
+      </w:r>
+      <w:proofErr w:type="spellEnd"/>
+      <w:r>
+        <w:rPr>
+          <w:rFonts w:asciiTheme="minorBidi" w:hAnsiTheme="minorBidi" w:cstheme="minorBidi"/>
+          <w:iCs/>
+        </w:rPr>
+        <w:t xml:space="preserve"> API.</w:t>
       </w:r>
     </w:p>
     <w:p>
@@ -1188,7 +1243,23 @@
           <w:rFonts w:asciiTheme="minorBidi" w:hAnsiTheme="minorBidi" w:cstheme="minorBidi"/>
           <w:iCs/>
         </w:rPr>
-        <w:t xml:space="preserve"> (Baraah Afana).</w:t>
+        <w:t xml:space="preserve"> (</w:t>
+      </w:r>
+      <w:proofErr w:type="spellStart"/>
+      <w:r>
+        <w:rPr>
+          <w:rFonts w:asciiTheme="minorBidi" w:hAnsiTheme="minorBidi" w:cstheme="minorBidi"/>
+          <w:iCs/>
+        </w:rPr>
+        <w:t>Baraah</w:t>
+      </w:r>
+      <w:proofErr w:type="spellEnd"/>
+      <w:r>
+        <w:rPr>
+          <w:rFonts w:asciiTheme="minorBidi" w:hAnsiTheme="minorBidi" w:cstheme="minorBidi"/>
+          <w:iCs/>
+        </w:rPr>
+        <w:t xml:space="preserve"> Afana).</w:t>
       </w:r>
     </w:p>
     <w:p>
@@ -1225,7 +1296,23 @@
           <w:rFonts w:asciiTheme="minorBidi" w:hAnsiTheme="minorBidi" w:cstheme="minorBidi"/>
           <w:iCs/>
         </w:rPr>
-        <w:t>A chatBox &lt;div&gt; that holds the messages sent by both the user and bot.</w:t>
+        <w:t xml:space="preserve">A </w:t>
+      </w:r>
+      <w:proofErr w:type="spellStart"/>
+      <w:r>
+        <w:rPr>
+          <w:rFonts w:asciiTheme="minorBidi" w:hAnsiTheme="minorBidi" w:cstheme="minorBidi"/>
+          <w:iCs/>
+        </w:rPr>
+        <w:t>chatBox</w:t>
+      </w:r>
+      <w:proofErr w:type="spellEnd"/>
+      <w:r>
+        <w:rPr>
+          <w:rFonts w:asciiTheme="minorBidi" w:hAnsiTheme="minorBidi" w:cstheme="minorBidi"/>
+          <w:iCs/>
+        </w:rPr>
+        <w:t xml:space="preserve"> &lt;div&gt; that holds the messages sent by both the user and bot.</w:t>
       </w:r>
     </w:p>
     <w:p>
@@ -1246,7 +1333,23 @@
           <w:rFonts w:asciiTheme="minorBidi" w:hAnsiTheme="minorBidi" w:cstheme="minorBidi"/>
           <w:iCs/>
         </w:rPr>
-        <w:t>A sendText &lt;div&gt; that holds the text box for user input and the send button.</w:t>
+        <w:t xml:space="preserve">A </w:t>
+      </w:r>
+      <w:proofErr w:type="spellStart"/>
+      <w:r>
+        <w:rPr>
+          <w:rFonts w:asciiTheme="minorBidi" w:hAnsiTheme="minorBidi" w:cstheme="minorBidi"/>
+          <w:iCs/>
+        </w:rPr>
+        <w:t>sendText</w:t>
+      </w:r>
+      <w:proofErr w:type="spellEnd"/>
+      <w:r>
+        <w:rPr>
+          <w:rFonts w:asciiTheme="minorBidi" w:hAnsiTheme="minorBidi" w:cstheme="minorBidi"/>
+          <w:iCs/>
+        </w:rPr>
+        <w:t xml:space="preserve"> &lt;div&gt; that holds the text box for user input and the send button.</w:t>
       </w:r>
     </w:p>
     <w:p>
@@ -1312,7 +1415,23 @@
           <w:rFonts w:asciiTheme="minorBidi" w:hAnsiTheme="minorBidi" w:cstheme="minorBidi"/>
           <w:iCs/>
         </w:rPr>
-        <w:t xml:space="preserve"> (Baraah Afana)</w:t>
+        <w:t xml:space="preserve"> (</w:t>
+      </w:r>
+      <w:proofErr w:type="spellStart"/>
+      <w:r>
+        <w:rPr>
+          <w:rFonts w:asciiTheme="minorBidi" w:hAnsiTheme="minorBidi" w:cstheme="minorBidi"/>
+          <w:iCs/>
+        </w:rPr>
+        <w:t>Baraah</w:t>
+      </w:r>
+      <w:proofErr w:type="spellEnd"/>
+      <w:r>
+        <w:rPr>
+          <w:rFonts w:asciiTheme="minorBidi" w:hAnsiTheme="minorBidi" w:cstheme="minorBidi"/>
+          <w:iCs/>
+        </w:rPr>
+        <w:t xml:space="preserve"> Afana)</w:t>
       </w:r>
     </w:p>
     <w:p>
@@ -1352,7 +1471,23 @@
           <w:rFonts w:asciiTheme="minorBidi" w:hAnsiTheme="minorBidi" w:cstheme="minorBidi"/>
           <w:iCs/>
         </w:rPr>
-        <w:t xml:space="preserve"> (Arthur and Mert)</w:t>
+        <w:t xml:space="preserve"> (Arthur and </w:t>
+      </w:r>
+      <w:proofErr w:type="spellStart"/>
+      <w:r>
+        <w:rPr>
+          <w:rFonts w:asciiTheme="minorBidi" w:hAnsiTheme="minorBidi" w:cstheme="minorBidi"/>
+          <w:iCs/>
+        </w:rPr>
+        <w:t>Mert</w:t>
+      </w:r>
+      <w:proofErr w:type="spellEnd"/>
+      <w:r>
+        <w:rPr>
+          <w:rFonts w:asciiTheme="minorBidi" w:hAnsiTheme="minorBidi" w:cstheme="minorBidi"/>
+          <w:iCs/>
+        </w:rPr>
+        <w:t>)</w:t>
       </w:r>
     </w:p>
     <w:p>
@@ -1387,7 +1522,37 @@
         <w:rPr>
           <w:rFonts w:asciiTheme="minorBidi" w:hAnsiTheme="minorBidi" w:cstheme="minorBidi"/>
         </w:rPr>
-        <w:t>Created a object called clotheRecommendations that stores the clothe recommendations that will be presented to the user depending on the weather in the requested location.</w:t>
+        <w:t xml:space="preserve">Created </w:t>
+      </w:r>
+      <w:proofErr w:type="spellStart"/>
+      <w:proofErr w:type="gramStart"/>
+      <w:r>
+        <w:rPr>
+          <w:rFonts w:asciiTheme="minorBidi" w:hAnsiTheme="minorBidi" w:cstheme="minorBidi"/>
+        </w:rPr>
+        <w:t>a</w:t>
+      </w:r>
+      <w:proofErr w:type="spellEnd"/>
+      <w:proofErr w:type="gramEnd"/>
+      <w:r>
+        <w:rPr>
+          <w:rFonts w:asciiTheme="minorBidi" w:hAnsiTheme="minorBidi" w:cstheme="minorBidi"/>
+        </w:rPr>
+        <w:t xml:space="preserve"> object called </w:t>
+      </w:r>
+      <w:proofErr w:type="spellStart"/>
+      <w:r>
+        <w:rPr>
+          <w:rFonts w:asciiTheme="minorBidi" w:hAnsiTheme="minorBidi" w:cstheme="minorBidi"/>
+        </w:rPr>
+        <w:t>clotheRecommendations</w:t>
+      </w:r>
+      <w:proofErr w:type="spellEnd"/>
+      <w:r>
+        <w:rPr>
+          <w:rFonts w:asciiTheme="minorBidi" w:hAnsiTheme="minorBidi" w:cstheme="minorBidi"/>
+        </w:rPr>
+        <w:t xml:space="preserve"> that stores the clothe recommendations that will be presented to the user depending on the weather in the requested location.</w:t>
       </w:r>
     </w:p>
     <w:p>
@@ -1406,7 +1571,21 @@
         <w:rPr>
           <w:rFonts w:asciiTheme="minorBidi" w:hAnsiTheme="minorBidi" w:cstheme="minorBidi"/>
         </w:rPr>
-        <w:t>Created a function that takes in userInput when the user clicks the send button.</w:t>
+        <w:t xml:space="preserve">Created a function that takes in </w:t>
+      </w:r>
+      <w:proofErr w:type="spellStart"/>
+      <w:r>
+        <w:rPr>
+          <w:rFonts w:asciiTheme="minorBidi" w:hAnsiTheme="minorBidi" w:cstheme="minorBidi"/>
+        </w:rPr>
+        <w:t>userInput</w:t>
+      </w:r>
+      <w:proofErr w:type="spellEnd"/>
+      <w:r>
+        <w:rPr>
+          <w:rFonts w:asciiTheme="minorBidi" w:hAnsiTheme="minorBidi" w:cstheme="minorBidi"/>
+        </w:rPr>
+        <w:t xml:space="preserve"> when the user clicks the send button.</w:t>
       </w:r>
     </w:p>
     <w:p>
@@ -1425,7 +1604,21 @@
         <w:rPr>
           <w:rFonts w:asciiTheme="minorBidi" w:hAnsiTheme="minorBidi" w:cstheme="minorBidi"/>
         </w:rPr>
-        <w:t>Created a function that takes in userInput when the user presses the enter key on their keyboard.</w:t>
+        <w:t xml:space="preserve">Created a function that takes in </w:t>
+      </w:r>
+      <w:proofErr w:type="spellStart"/>
+      <w:r>
+        <w:rPr>
+          <w:rFonts w:asciiTheme="minorBidi" w:hAnsiTheme="minorBidi" w:cstheme="minorBidi"/>
+        </w:rPr>
+        <w:t>userInput</w:t>
+      </w:r>
+      <w:proofErr w:type="spellEnd"/>
+      <w:r>
+        <w:rPr>
+          <w:rFonts w:asciiTheme="minorBidi" w:hAnsiTheme="minorBidi" w:cstheme="minorBidi"/>
+        </w:rPr>
+        <w:t xml:space="preserve"> when the user presses the enter key on their keyboard.</w:t>
       </w:r>
     </w:p>
     <w:p>
@@ -1440,11 +1633,27 @@
           <w:rFonts w:asciiTheme="minorBidi" w:hAnsiTheme="minorBidi" w:cstheme="minorBidi"/>
         </w:rPr>
       </w:pPr>
-      <w:r>
-        <w:rPr>
-          <w:rFonts w:asciiTheme="minorBidi" w:hAnsiTheme="minorBidi" w:cstheme="minorBidi"/>
-        </w:rPr>
-        <w:t>getUserInput( ) – gets the user input from the html and returns it as a variable.</w:t>
+      <w:proofErr w:type="spellStart"/>
+      <w:proofErr w:type="gramStart"/>
+      <w:r>
+        <w:rPr>
+          <w:rFonts w:asciiTheme="minorBidi" w:hAnsiTheme="minorBidi" w:cstheme="minorBidi"/>
+        </w:rPr>
+        <w:t>getUserInput</w:t>
+      </w:r>
+      <w:proofErr w:type="spellEnd"/>
+      <w:r>
+        <w:rPr>
+          <w:rFonts w:asciiTheme="minorBidi" w:hAnsiTheme="minorBidi" w:cstheme="minorBidi"/>
+        </w:rPr>
+        <w:t>( )</w:t>
+      </w:r>
+      <w:proofErr w:type="gramEnd"/>
+      <w:r>
+        <w:rPr>
+          <w:rFonts w:asciiTheme="minorBidi" w:hAnsiTheme="minorBidi" w:cstheme="minorBidi"/>
+        </w:rPr>
+        <w:t xml:space="preserve"> – gets the user input from the html and returns it as a variable.</w:t>
       </w:r>
     </w:p>
     <w:p>
@@ -1459,11 +1668,41 @@
           <w:rFonts w:asciiTheme="minorBidi" w:hAnsiTheme="minorBidi" w:cstheme="minorBidi"/>
         </w:rPr>
       </w:pPr>
-      <w:r>
-        <w:rPr>
-          <w:rFonts w:asciiTheme="minorBidi" w:hAnsiTheme="minorBidi" w:cstheme="minorBidi"/>
-        </w:rPr>
-        <w:t>updateChatBox( ) – takes in user message or bot message, updates html; creating a &lt;div&gt; element for the message and then presents it inside the chatBox &lt;div&gt; on the webpage.</w:t>
+      <w:proofErr w:type="spellStart"/>
+      <w:proofErr w:type="gramStart"/>
+      <w:r>
+        <w:rPr>
+          <w:rFonts w:asciiTheme="minorBidi" w:hAnsiTheme="minorBidi" w:cstheme="minorBidi"/>
+        </w:rPr>
+        <w:t>updateChatBox</w:t>
+      </w:r>
+      <w:proofErr w:type="spellEnd"/>
+      <w:r>
+        <w:rPr>
+          <w:rFonts w:asciiTheme="minorBidi" w:hAnsiTheme="minorBidi" w:cstheme="minorBidi"/>
+        </w:rPr>
+        <w:t>( )</w:t>
+      </w:r>
+      <w:proofErr w:type="gramEnd"/>
+      <w:r>
+        <w:rPr>
+          <w:rFonts w:asciiTheme="minorBidi" w:hAnsiTheme="minorBidi" w:cstheme="minorBidi"/>
+        </w:rPr>
+        <w:t xml:space="preserve"> – takes in user message or bot message, updates html; creating a &lt;div&gt; element for the message and then presents it inside the </w:t>
+      </w:r>
+      <w:proofErr w:type="spellStart"/>
+      <w:r>
+        <w:rPr>
+          <w:rFonts w:asciiTheme="minorBidi" w:hAnsiTheme="minorBidi" w:cstheme="minorBidi"/>
+        </w:rPr>
+        <w:t>chatBox</w:t>
+      </w:r>
+      <w:proofErr w:type="spellEnd"/>
+      <w:r>
+        <w:rPr>
+          <w:rFonts w:asciiTheme="minorBidi" w:hAnsiTheme="minorBidi" w:cstheme="minorBidi"/>
+        </w:rPr>
+        <w:t xml:space="preserve"> &lt;div&gt; on the webpage.</w:t>
       </w:r>
     </w:p>
     <w:p>
@@ -1478,11 +1717,27 @@
           <w:rFonts w:asciiTheme="minorBidi" w:hAnsiTheme="minorBidi" w:cstheme="minorBidi"/>
         </w:rPr>
       </w:pPr>
-      <w:r>
-        <w:rPr>
-          <w:rFonts w:asciiTheme="minorBidi" w:hAnsiTheme="minorBidi" w:cstheme="minorBidi"/>
-        </w:rPr>
-        <w:t xml:space="preserve">getBotReponse( ) – processes user input and outputs a bot response message accordingly. </w:t>
+      <w:proofErr w:type="spellStart"/>
+      <w:proofErr w:type="gramStart"/>
+      <w:r>
+        <w:rPr>
+          <w:rFonts w:asciiTheme="minorBidi" w:hAnsiTheme="minorBidi" w:cstheme="minorBidi"/>
+        </w:rPr>
+        <w:t>getBotReponse</w:t>
+      </w:r>
+      <w:proofErr w:type="spellEnd"/>
+      <w:r>
+        <w:rPr>
+          <w:rFonts w:asciiTheme="minorBidi" w:hAnsiTheme="minorBidi" w:cstheme="minorBidi"/>
+        </w:rPr>
+        <w:t>( )</w:t>
+      </w:r>
+      <w:proofErr w:type="gramEnd"/>
+      <w:r>
+        <w:rPr>
+          <w:rFonts w:asciiTheme="minorBidi" w:hAnsiTheme="minorBidi" w:cstheme="minorBidi"/>
+        </w:rPr>
+        <w:t xml:space="preserve"> – processes user input and outputs a bot response message accordingly. </w:t>
       </w:r>
     </w:p>
     <w:p>
@@ -1497,11 +1752,47 @@
           <w:rFonts w:asciiTheme="minorBidi" w:hAnsiTheme="minorBidi" w:cstheme="minorBidi"/>
         </w:rPr>
       </w:pPr>
-      <w:r>
-        <w:rPr>
-          <w:rFonts w:asciiTheme="minorBidi" w:hAnsiTheme="minorBidi" w:cstheme="minorBidi"/>
-        </w:rPr>
-        <w:t>processUserInput( ) – processes user input, finds correct bot response for that input then displays the bot response inside the chatBox on webpage.</w:t>
+      <w:proofErr w:type="spellStart"/>
+      <w:proofErr w:type="gramStart"/>
+      <w:r>
+        <w:rPr>
+          <w:rFonts w:asciiTheme="minorBidi" w:hAnsiTheme="minorBidi" w:cstheme="minorBidi"/>
+        </w:rPr>
+        <w:t>processUserInput</w:t>
+      </w:r>
+      <w:proofErr w:type="spellEnd"/>
+      <w:r>
+        <w:rPr>
+          <w:rFonts w:asciiTheme="minorBidi" w:hAnsiTheme="minorBidi" w:cstheme="minorBidi"/>
+        </w:rPr>
+        <w:t>( )</w:t>
+      </w:r>
+      <w:proofErr w:type="gramEnd"/>
+      <w:r>
+        <w:rPr>
+          <w:rFonts w:asciiTheme="minorBidi" w:hAnsiTheme="minorBidi" w:cstheme="minorBidi"/>
+        </w:rPr>
+        <w:t xml:space="preserve"> – processes user input, finds correct bot response for that input then displays the bot response inside the </w:t>
+      </w:r>
+      <w:proofErr w:type="spellStart"/>
+      <w:r>
+        <w:rPr>
+          <w:rFonts w:asciiTheme="minorBidi" w:hAnsiTheme="minorBidi" w:cstheme="minorBidi"/>
+        </w:rPr>
+        <w:t>chatBox</w:t>
+      </w:r>
+      <w:proofErr w:type="spellEnd"/>
+      <w:r>
+        <w:rPr>
+          <w:rFonts w:asciiTheme="minorBidi" w:hAnsiTheme="minorBidi" w:cstheme="minorBidi"/>
+        </w:rPr>
+        <w:t xml:space="preserve"> on webpage</w:t>
+      </w:r>
+      <w:r>
+        <w:rPr>
+          <w:rFonts w:asciiTheme="minorBidi" w:hAnsiTheme="minorBidi" w:cstheme="minorBidi"/>
+        </w:rPr>
+        <w:t>.</w:t>
       </w:r>
     </w:p>
     <w:p>
@@ -1516,12 +1807,42 @@
           <w:rFonts w:asciiTheme="minorBidi" w:hAnsiTheme="minorBidi" w:cstheme="minorBidi"/>
         </w:rPr>
       </w:pPr>
+      <w:proofErr w:type="spellStart"/>
+      <w:proofErr w:type="gramStart"/>
       <w:r>
         <w:rPr>
           <w:rFonts w:asciiTheme="minorBidi" w:hAnsiTheme="minorBidi" w:cstheme="minorBidi"/>
         </w:rPr>
         <w:lastRenderedPageBreak/>
-        <w:t>getWeatherDataFromAPI( ) – requests the weather data from the API based on the user’s requested location and returns it as a json format object.</w:t>
+        <w:t>getWeatherDataFromAPI</w:t>
+      </w:r>
+      <w:proofErr w:type="spellEnd"/>
+      <w:r>
+        <w:rPr>
+          <w:rFonts w:asciiTheme="minorBidi" w:hAnsiTheme="minorBidi" w:cstheme="minorBidi"/>
+        </w:rPr>
+        <w:t>( )</w:t>
+      </w:r>
+      <w:proofErr w:type="gramEnd"/>
+      <w:r>
+        <w:rPr>
+          <w:rFonts w:asciiTheme="minorBidi" w:hAnsiTheme="minorBidi" w:cstheme="minorBidi"/>
+        </w:rPr>
+        <w:t xml:space="preserve"> – requests the weather data from the API based on the user’s requested location and returns it as a </w:t>
+      </w:r>
+      <w:proofErr w:type="spellStart"/>
+      <w:r>
+        <w:rPr>
+          <w:rFonts w:asciiTheme="minorBidi" w:hAnsiTheme="minorBidi" w:cstheme="minorBidi"/>
+        </w:rPr>
+        <w:t>json</w:t>
+      </w:r>
+      <w:proofErr w:type="spellEnd"/>
+      <w:r>
+        <w:rPr>
+          <w:rFonts w:asciiTheme="minorBidi" w:hAnsiTheme="minorBidi" w:cstheme="minorBidi"/>
+        </w:rPr>
+        <w:t xml:space="preserve"> format object.</w:t>
       </w:r>
     </w:p>
     <w:p>
@@ -1536,11 +1857,27 @@
           <w:rFonts w:asciiTheme="minorBidi" w:hAnsiTheme="minorBidi" w:cstheme="minorBidi"/>
         </w:rPr>
       </w:pPr>
-      <w:r>
-        <w:rPr>
-          <w:rFonts w:asciiTheme="minorBidi" w:hAnsiTheme="minorBidi" w:cstheme="minorBidi"/>
-        </w:rPr>
-        <w:t>processesWeatherData( ) – processes the weather data object and re-formats it into a more efficient object that is useful to our program.</w:t>
+      <w:proofErr w:type="spellStart"/>
+      <w:proofErr w:type="gramStart"/>
+      <w:r>
+        <w:rPr>
+          <w:rFonts w:asciiTheme="minorBidi" w:hAnsiTheme="minorBidi" w:cstheme="minorBidi"/>
+        </w:rPr>
+        <w:t>processesWeatherData</w:t>
+      </w:r>
+      <w:proofErr w:type="spellEnd"/>
+      <w:r>
+        <w:rPr>
+          <w:rFonts w:asciiTheme="minorBidi" w:hAnsiTheme="minorBidi" w:cstheme="minorBidi"/>
+        </w:rPr>
+        <w:t>( )</w:t>
+      </w:r>
+      <w:proofErr w:type="gramEnd"/>
+      <w:r>
+        <w:rPr>
+          <w:rFonts w:asciiTheme="minorBidi" w:hAnsiTheme="minorBidi" w:cstheme="minorBidi"/>
+        </w:rPr>
+        <w:t xml:space="preserve"> – processes the weather data object and re-formats it into a more efficient object that is useful to our program.</w:t>
       </w:r>
     </w:p>
     <w:p>
@@ -1555,11 +1892,27 @@
           <w:rFonts w:asciiTheme="minorBidi" w:hAnsiTheme="minorBidi" w:cstheme="minorBidi"/>
         </w:rPr>
       </w:pPr>
-      <w:r>
-        <w:rPr>
-          <w:rFonts w:asciiTheme="minorBidi" w:hAnsiTheme="minorBidi" w:cstheme="minorBidi"/>
-        </w:rPr>
-        <w:t>getNumberOfForecastUntilTomorrow( ) – returns the number of forecast from the time the user requests the location until the next day</w:t>
+      <w:proofErr w:type="spellStart"/>
+      <w:proofErr w:type="gramStart"/>
+      <w:r>
+        <w:rPr>
+          <w:rFonts w:asciiTheme="minorBidi" w:hAnsiTheme="minorBidi" w:cstheme="minorBidi"/>
+        </w:rPr>
+        <w:t>getNumberOfForecastUntilTomorrow</w:t>
+      </w:r>
+      <w:proofErr w:type="spellEnd"/>
+      <w:r>
+        <w:rPr>
+          <w:rFonts w:asciiTheme="minorBidi" w:hAnsiTheme="minorBidi" w:cstheme="minorBidi"/>
+        </w:rPr>
+        <w:t>( )</w:t>
+      </w:r>
+      <w:proofErr w:type="gramEnd"/>
+      <w:r>
+        <w:rPr>
+          <w:rFonts w:asciiTheme="minorBidi" w:hAnsiTheme="minorBidi" w:cstheme="minorBidi"/>
+        </w:rPr>
+        <w:t xml:space="preserve"> – returns the number of forecast from the time the user requests the location until the next day</w:t>
       </w:r>
     </w:p>
     <w:p>
@@ -1574,25 +1927,308 @@
           <w:rFonts w:asciiTheme="minorBidi" w:hAnsiTheme="minorBidi" w:cstheme="minorBidi"/>
         </w:rPr>
       </w:pPr>
-      <w:r>
-        <w:rPr>
-          <w:rFonts w:asciiTheme="minorBidi" w:hAnsiTheme="minorBidi" w:cstheme="minorBidi"/>
-        </w:rPr>
-        <w:t>getWeatherDataForTheNextThreeDays( ) –  gets the weather forecast for the next three days in the requested location of the user and returns an array of the forecasts.</w:t>
-      </w:r>
-    </w:p>
-    <w:p>
-      <w:pPr>
-        <w:spacing w:line="360" w:lineRule="auto"/>
-        <w:rPr>
-          <w:rFonts w:asciiTheme="minorBidi" w:hAnsiTheme="minorBidi" w:cstheme="minorBidi"/>
-        </w:rPr>
-      </w:pPr>
-      <w:r>
-        <w:rPr>
-          <w:rFonts w:asciiTheme="minorBidi" w:hAnsiTheme="minorBidi" w:cstheme="minorBidi"/>
-        </w:rPr>
-        <w:t>Unit testing (Arthur and Mert)</w:t>
+      <w:proofErr w:type="spellStart"/>
+      <w:proofErr w:type="gramStart"/>
+      <w:r>
+        <w:rPr>
+          <w:rFonts w:asciiTheme="minorBidi" w:hAnsiTheme="minorBidi" w:cstheme="minorBidi"/>
+        </w:rPr>
+        <w:t>getWeatherDataForTheNextThreeDays</w:t>
+      </w:r>
+      <w:proofErr w:type="spellEnd"/>
+      <w:r>
+        <w:rPr>
+          <w:rFonts w:asciiTheme="minorBidi" w:hAnsiTheme="minorBidi" w:cstheme="minorBidi"/>
+        </w:rPr>
+        <w:t>( )</w:t>
+      </w:r>
+      <w:proofErr w:type="gramEnd"/>
+      <w:r>
+        <w:rPr>
+          <w:rFonts w:asciiTheme="minorBidi" w:hAnsiTheme="minorBidi" w:cstheme="minorBidi"/>
+        </w:rPr>
+        <w:t xml:space="preserve"> –  gets the weather forecast for the next three days in the requested location of the user and returns an array of the forecasts.</w:t>
+      </w:r>
+    </w:p>
+    <w:p>
+      <w:pPr>
+        <w:pStyle w:val="ListParagraph"/>
+        <w:numPr>
+          <w:ilvl w:val="0"/>
+          <w:numId w:val="2"/>
+        </w:numPr>
+        <w:spacing w:line="360" w:lineRule="auto"/>
+        <w:rPr>
+          <w:rFonts w:asciiTheme="minorBidi" w:hAnsiTheme="minorBidi" w:cstheme="minorBidi"/>
+        </w:rPr>
+      </w:pPr>
+      <w:proofErr w:type="spellStart"/>
+      <w:proofErr w:type="gramStart"/>
+      <w:r>
+        <w:rPr>
+          <w:rFonts w:asciiTheme="minorBidi" w:hAnsiTheme="minorBidi" w:cstheme="minorBidi"/>
+        </w:rPr>
+        <w:t>updateRecomendation</w:t>
+      </w:r>
+      <w:proofErr w:type="spellEnd"/>
+      <w:r>
+        <w:rPr>
+          <w:rFonts w:asciiTheme="minorBidi" w:hAnsiTheme="minorBidi" w:cstheme="minorBidi"/>
+        </w:rPr>
+        <w:t>( )</w:t>
+      </w:r>
+      <w:proofErr w:type="gramEnd"/>
+      <w:r>
+        <w:rPr>
+          <w:rFonts w:asciiTheme="minorBidi" w:hAnsiTheme="minorBidi" w:cstheme="minorBidi"/>
+        </w:rPr>
+        <w:t xml:space="preserve"> – </w:t>
+      </w:r>
+      <w:r>
+        <w:rPr>
+          <w:rFonts w:asciiTheme="minorBidi" w:hAnsiTheme="minorBidi" w:cstheme="minorBidi"/>
+        </w:rPr>
+        <w:t xml:space="preserve">updates </w:t>
+      </w:r>
+      <w:proofErr w:type="spellStart"/>
+      <w:r>
+        <w:rPr>
+          <w:rFonts w:asciiTheme="minorBidi" w:hAnsiTheme="minorBidi" w:cstheme="minorBidi"/>
+        </w:rPr>
+        <w:t>recommendedClothe</w:t>
+      </w:r>
+      <w:proofErr w:type="spellEnd"/>
+      <w:r>
+        <w:rPr>
+          <w:rFonts w:asciiTheme="minorBidi" w:hAnsiTheme="minorBidi" w:cstheme="minorBidi"/>
+        </w:rPr>
+        <w:t xml:space="preserve"> object according to the </w:t>
+      </w:r>
+      <w:r>
+        <w:rPr>
+          <w:rFonts w:asciiTheme="minorBidi" w:hAnsiTheme="minorBidi" w:cstheme="minorBidi"/>
+        </w:rPr>
+        <w:t>weather data and returns the updated clothes object.</w:t>
+      </w:r>
+    </w:p>
+    <w:p>
+      <w:pPr>
+        <w:pStyle w:val="ListParagraph"/>
+        <w:numPr>
+          <w:ilvl w:val="0"/>
+          <w:numId w:val="2"/>
+        </w:numPr>
+        <w:spacing w:line="360" w:lineRule="auto"/>
+        <w:rPr>
+          <w:rFonts w:asciiTheme="minorBidi" w:hAnsiTheme="minorBidi" w:cstheme="minorBidi"/>
+        </w:rPr>
+      </w:pPr>
+      <w:proofErr w:type="spellStart"/>
+      <w:proofErr w:type="gramStart"/>
+      <w:r>
+        <w:rPr>
+          <w:rFonts w:asciiTheme="minorBidi" w:hAnsiTheme="minorBidi" w:cstheme="minorBidi"/>
+        </w:rPr>
+        <w:t>checkIfRainClothesAreNeeded</w:t>
+      </w:r>
+      <w:proofErr w:type="spellEnd"/>
+      <w:r>
+        <w:rPr>
+          <w:rFonts w:asciiTheme="minorBidi" w:hAnsiTheme="minorBidi" w:cstheme="minorBidi"/>
+        </w:rPr>
+        <w:t>( )</w:t>
+      </w:r>
+      <w:proofErr w:type="gramEnd"/>
+      <w:r>
+        <w:rPr>
+          <w:rFonts w:asciiTheme="minorBidi" w:hAnsiTheme="minorBidi" w:cstheme="minorBidi"/>
+        </w:rPr>
+        <w:t xml:space="preserve"> </w:t>
+      </w:r>
+      <w:r>
+        <w:rPr>
+          <w:rFonts w:asciiTheme="minorBidi" w:hAnsiTheme="minorBidi" w:cstheme="minorBidi"/>
+        </w:rPr>
+        <w:t>–</w:t>
+      </w:r>
+      <w:r>
+        <w:rPr>
+          <w:rFonts w:asciiTheme="minorBidi" w:hAnsiTheme="minorBidi" w:cstheme="minorBidi"/>
+        </w:rPr>
+        <w:t xml:space="preserve"> </w:t>
+      </w:r>
+      <w:r>
+        <w:rPr>
+          <w:rFonts w:asciiTheme="minorBidi" w:hAnsiTheme="minorBidi" w:cstheme="minorBidi"/>
+        </w:rPr>
+        <w:t xml:space="preserve">checks </w:t>
+      </w:r>
+      <w:r>
+        <w:rPr>
+          <w:rFonts w:asciiTheme="minorBidi" w:hAnsiTheme="minorBidi" w:cstheme="minorBidi"/>
+        </w:rPr>
+        <w:t xml:space="preserve">if there is going to be rain </w:t>
+      </w:r>
+      <w:r>
+        <w:rPr>
+          <w:rFonts w:asciiTheme="minorBidi" w:hAnsiTheme="minorBidi" w:cstheme="minorBidi"/>
+        </w:rPr>
+        <w:t>at the location the user is going to</w:t>
+      </w:r>
+      <w:r>
+        <w:rPr>
+          <w:rFonts w:asciiTheme="minorBidi" w:hAnsiTheme="minorBidi" w:cstheme="minorBidi"/>
+        </w:rPr>
+        <w:t xml:space="preserve"> through the weather data</w:t>
+      </w:r>
+      <w:r>
+        <w:rPr>
+          <w:rFonts w:asciiTheme="minorBidi" w:hAnsiTheme="minorBidi" w:cstheme="minorBidi"/>
+        </w:rPr>
+        <w:t>.</w:t>
+      </w:r>
+    </w:p>
+    <w:p>
+      <w:pPr>
+        <w:pStyle w:val="ListParagraph"/>
+        <w:numPr>
+          <w:ilvl w:val="0"/>
+          <w:numId w:val="2"/>
+        </w:numPr>
+        <w:overflowPunct/>
+        <w:spacing w:after="160" w:line="259" w:lineRule="auto"/>
+        <w:rPr>
+          <w:rFonts w:asciiTheme="minorBidi" w:hAnsiTheme="minorBidi" w:cstheme="minorBidi"/>
+        </w:rPr>
+      </w:pPr>
+      <w:proofErr w:type="spellStart"/>
+      <w:proofErr w:type="gramStart"/>
+      <w:r>
+        <w:rPr>
+          <w:rFonts w:asciiTheme="minorBidi" w:hAnsiTheme="minorBidi" w:cstheme="minorBidi"/>
+        </w:rPr>
+        <w:t>checkIfClothesAreNeede</w:t>
+      </w:r>
+      <w:r>
+        <w:rPr>
+          <w:rFonts w:asciiTheme="minorBidi" w:hAnsiTheme="minorBidi" w:cstheme="minorBidi"/>
+        </w:rPr>
+        <w:t>d</w:t>
+      </w:r>
+      <w:r>
+        <w:rPr>
+          <w:rFonts w:asciiTheme="minorBidi" w:hAnsiTheme="minorBidi" w:cstheme="minorBidi"/>
+        </w:rPr>
+        <w:t>AccordingToTemperature</w:t>
+      </w:r>
+      <w:proofErr w:type="spellEnd"/>
+      <w:r>
+        <w:rPr>
+          <w:rFonts w:asciiTheme="minorBidi" w:hAnsiTheme="minorBidi" w:cstheme="minorBidi"/>
+        </w:rPr>
+        <w:t>( )</w:t>
+      </w:r>
+      <w:proofErr w:type="gramEnd"/>
+      <w:r>
+        <w:rPr>
+          <w:rFonts w:asciiTheme="minorBidi" w:hAnsiTheme="minorBidi" w:cstheme="minorBidi"/>
+        </w:rPr>
+        <w:t xml:space="preserve">: </w:t>
+      </w:r>
+      <w:r>
+        <w:rPr>
+          <w:rFonts w:asciiTheme="minorBidi" w:hAnsiTheme="minorBidi" w:cstheme="minorBidi"/>
+        </w:rPr>
+        <w:t xml:space="preserve">checks </w:t>
+      </w:r>
+      <w:r>
+        <w:rPr>
+          <w:rFonts w:asciiTheme="minorBidi" w:hAnsiTheme="minorBidi" w:cstheme="minorBidi"/>
+        </w:rPr>
+        <w:t>temperature level</w:t>
+      </w:r>
+      <w:r>
+        <w:rPr>
+          <w:rFonts w:asciiTheme="minorBidi" w:hAnsiTheme="minorBidi" w:cstheme="minorBidi"/>
+        </w:rPr>
+        <w:t xml:space="preserve"> at any given time </w:t>
+      </w:r>
+      <w:r>
+        <w:rPr>
+          <w:rFonts w:asciiTheme="minorBidi" w:hAnsiTheme="minorBidi" w:cstheme="minorBidi"/>
+        </w:rPr>
+        <w:t xml:space="preserve">between a maximum and minimum point at the location. </w:t>
+      </w:r>
+      <w:r>
+        <w:rPr>
+          <w:rFonts w:asciiTheme="minorBidi" w:hAnsiTheme="minorBidi" w:cstheme="minorBidi"/>
+        </w:rPr>
+        <w:t xml:space="preserve">Checks </w:t>
+      </w:r>
+      <w:r>
+        <w:rPr>
+          <w:rFonts w:asciiTheme="minorBidi" w:hAnsiTheme="minorBidi" w:cstheme="minorBidi"/>
+        </w:rPr>
+        <w:t>if</w:t>
+      </w:r>
+      <w:r>
+        <w:rPr>
+          <w:rFonts w:asciiTheme="minorBidi" w:hAnsiTheme="minorBidi" w:cstheme="minorBidi"/>
+        </w:rPr>
+        <w:t xml:space="preserve"> clothes </w:t>
+      </w:r>
+      <w:r>
+        <w:rPr>
+          <w:rFonts w:asciiTheme="minorBidi" w:hAnsiTheme="minorBidi" w:cstheme="minorBidi"/>
+        </w:rPr>
+        <w:t xml:space="preserve">are </w:t>
+      </w:r>
+      <w:r>
+        <w:rPr>
+          <w:rFonts w:asciiTheme="minorBidi" w:hAnsiTheme="minorBidi" w:cstheme="minorBidi"/>
+        </w:rPr>
+        <w:t>needed accordingly</w:t>
+      </w:r>
+      <w:r>
+        <w:rPr>
+          <w:rFonts w:asciiTheme="minorBidi" w:hAnsiTheme="minorBidi" w:cstheme="minorBidi"/>
+        </w:rPr>
+        <w:t>.</w:t>
+      </w:r>
+    </w:p>
+    <w:p>
+      <w:pPr>
+        <w:spacing w:line="360" w:lineRule="auto"/>
+        <w:rPr>
+          <w:rFonts w:asciiTheme="minorBidi" w:hAnsiTheme="minorBidi" w:cstheme="minorBidi"/>
+        </w:rPr>
+      </w:pPr>
+      <w:r>
+        <w:rPr>
+          <w:rFonts w:asciiTheme="minorBidi" w:hAnsiTheme="minorBidi" w:cstheme="minorBidi"/>
+          <w:u w:val="single"/>
+        </w:rPr>
+        <w:t>Unit testing</w:t>
+      </w:r>
+      <w:r>
+        <w:rPr>
+          <w:rFonts w:asciiTheme="minorBidi" w:hAnsiTheme="minorBidi" w:cstheme="minorBidi"/>
+        </w:rPr>
+        <w:t xml:space="preserve"> (Arthur and </w:t>
+      </w:r>
+      <w:proofErr w:type="spellStart"/>
+      <w:r>
+        <w:rPr>
+          <w:rFonts w:asciiTheme="minorBidi" w:hAnsiTheme="minorBidi" w:cstheme="minorBidi"/>
+        </w:rPr>
+        <w:t>Mert</w:t>
+      </w:r>
+      <w:proofErr w:type="spellEnd"/>
+      <w:r>
+        <w:rPr>
+          <w:rFonts w:asciiTheme="minorBidi" w:hAnsiTheme="minorBidi" w:cstheme="minorBidi"/>
+        </w:rPr>
+        <w:t>)</w:t>
       </w:r>
     </w:p>
     <w:p>
@@ -1669,6 +2305,7 @@
       <w:r>
         <w:rPr>
           <w:rFonts w:asciiTheme="minorBidi" w:hAnsiTheme="minorBidi" w:cstheme="minorBidi"/>
+          <w:noProof/>
         </w:rPr>
         <w:drawing>
           <wp:inline distT="0" distB="0" distL="0" distR="0" wp14:anchorId="04CADC94" wp14:editId="757CC48C">
@@ -1717,6 +2354,7 @@
       <w:r>
         <w:rPr>
           <w:rFonts w:asciiTheme="minorBidi" w:hAnsiTheme="minorBidi" w:cstheme="minorBidi"/>
+          <w:noProof/>
         </w:rPr>
         <w:lastRenderedPageBreak/>
         <w:drawing>
@@ -1766,6 +2404,7 @@
       <w:r>
         <w:rPr>
           <w:rFonts w:asciiTheme="minorBidi" w:hAnsiTheme="minorBidi" w:cstheme="minorBidi"/>
+          <w:noProof/>
         </w:rPr>
         <w:lastRenderedPageBreak/>
         <w:drawing>
@@ -1815,6 +2454,7 @@
       <w:r>
         <w:rPr>
           <w:rFonts w:asciiTheme="minorBidi" w:hAnsiTheme="minorBidi" w:cstheme="minorBidi"/>
+          <w:noProof/>
         </w:rPr>
         <w:lastRenderedPageBreak/>
         <w:drawing>
@@ -1864,6 +2504,7 @@
       <w:r>
         <w:rPr>
           <w:rFonts w:asciiTheme="minorBidi" w:hAnsiTheme="minorBidi" w:cstheme="minorBidi"/>
+          <w:noProof/>
         </w:rPr>
         <w:lastRenderedPageBreak/>
         <w:drawing>
@@ -1921,6 +2562,7 @@
       <w:r>
         <w:rPr>
           <w:rFonts w:asciiTheme="minorBidi" w:hAnsiTheme="minorBidi" w:cstheme="minorBidi"/>
+          <w:noProof/>
         </w:rPr>
         <w:lastRenderedPageBreak/>
         <w:drawing>
@@ -1970,6 +2612,7 @@
       <w:r>
         <w:rPr>
           <w:rFonts w:asciiTheme="minorBidi" w:hAnsiTheme="minorBidi" w:cstheme="minorBidi"/>
+          <w:noProof/>
         </w:rPr>
         <w:lastRenderedPageBreak/>
         <w:drawing>
@@ -2019,6 +2662,7 @@
       <w:r>
         <w:rPr>
           <w:rFonts w:asciiTheme="minorBidi" w:hAnsiTheme="minorBidi" w:cstheme="minorBidi"/>
+          <w:noProof/>
         </w:rPr>
         <w:lastRenderedPageBreak/>
         <w:drawing>
@@ -2068,6 +2712,7 @@
       <w:r>
         <w:rPr>
           <w:rFonts w:asciiTheme="minorBidi" w:hAnsiTheme="minorBidi" w:cstheme="minorBidi"/>
+          <w:noProof/>
         </w:rPr>
         <w:lastRenderedPageBreak/>
         <w:drawing>
@@ -2117,6 +2762,7 @@
       <w:r>
         <w:rPr>
           <w:rFonts w:asciiTheme="minorBidi" w:hAnsiTheme="minorBidi" w:cstheme="minorBidi"/>
+          <w:noProof/>
         </w:rPr>
         <w:drawing>
           <wp:inline distT="0" distB="0" distL="0" distR="0" wp14:anchorId="27E39DFE" wp14:editId="6230D357">

</xml_diff>